<commit_message>
classification article, analisys article
</commit_message>
<xml_diff>
--- a/Подходы к отслеживанию объектов в видеопотоке.docx
+++ b/Подходы к отслеживанию объектов в видеопотоке.docx
@@ -7,7 +7,15 @@
         <w:pStyle w:val="1"/>
       </w:pPr>
       <w:r>
-        <w:t xml:space="preserve">Подходы к отслеживанию объектов в видеопотоке. </w:t>
+        <w:t xml:space="preserve">Подходы к отслеживанию объектов в </w:t>
+      </w:r>
+      <w:proofErr w:type="spellStart"/>
+      <w:r>
+        <w:t>видеопотоке</w:t>
+      </w:r>
+      <w:proofErr w:type="spellEnd"/>
+      <w:r>
+        <w:t xml:space="preserve">. </w:t>
       </w:r>
       <w:r>
         <w:t xml:space="preserve">Применение фильтра частиц </w:t>
@@ -322,7 +330,10 @@
     </w:p>
     <w:p>
       <w:r>
-        <w:t xml:space="preserve">Визуальное отслеживание заключается в последовательном определении местоположения целевого объекта на каждом кадре </w:t>
+        <w:t>Визуальное отслеживание заключается в последовательном определении местоположения целевого объект</w:t>
+      </w:r>
+      <w:r>
+        <w:t xml:space="preserve">а на каждом кадре </w:t>
       </w:r>
       <w:proofErr w:type="spellStart"/>
       <w:r>
@@ -330,7 +341,7 @@
       </w:r>
       <w:proofErr w:type="spellEnd"/>
       <w:r>
-        <w:t xml:space="preserve">.  </w:t>
+        <w:t xml:space="preserve">. </w:t>
       </w:r>
       <w:r>
         <w:t xml:space="preserve">Эта задача находит практическое применение во многих областях, так или иначе связанных с обработкой видеозаписей для получения из них некоторой информации. Примерами систем, в которых применяются технологии отслеживания, являются </w:t>
@@ -519,8 +530,13 @@
       </w:pPr>
       <w:r>
         <w:lastRenderedPageBreak/>
-        <w:t>Подходы к отслеживанию объектов в видеопотоке</w:t>
-      </w:r>
+        <w:t xml:space="preserve">Подходы к отслеживанию объектов в </w:t>
+      </w:r>
+      <w:proofErr w:type="spellStart"/>
+      <w:r>
+        <w:t>видеопотоке</w:t>
+      </w:r>
+      <w:proofErr w:type="spellEnd"/>
     </w:p>
     <w:p>
       <w:pPr>
@@ -549,7 +565,44 @@
           <w:rFonts w:cs="Times New Roman"/>
           <w:szCs w:val="24"/>
         </w:rPr>
-        <w:t xml:space="preserve">В первом подходе ключевую роль играют  алгоритмы распознавания. С их помощью определяются новые объекты, появляющиеся в сцене, и инициализируются </w:t>
+        <w:t>В перво</w:t>
+      </w:r>
+      <w:r>
+        <w:rPr>
+          <w:rFonts w:cs="Times New Roman"/>
+          <w:szCs w:val="24"/>
+        </w:rPr>
+        <w:t xml:space="preserve">м подходе ключевую роль играют </w:t>
+      </w:r>
+      <w:r>
+        <w:rPr>
+          <w:rFonts w:cs="Times New Roman"/>
+          <w:szCs w:val="24"/>
+        </w:rPr>
+        <w:t>алгоритмы распознавания</w:t>
+      </w:r>
+      <w:proofErr w:type="gramStart"/>
+      <w:r>
+        <w:rPr>
+          <w:rFonts w:cs="Times New Roman"/>
+          <w:szCs w:val="24"/>
+        </w:rPr>
+        <w:t xml:space="preserve"> </w:t>
+      </w:r>
+      <w:r>
+        <w:rPr>
+          <w:rFonts w:cs="Times New Roman"/>
+          <w:szCs w:val="24"/>
+        </w:rPr>
+        <w:t>.</w:t>
+      </w:r>
+      <w:proofErr w:type="gramEnd"/>
+      <w:r>
+        <w:rPr>
+          <w:rFonts w:cs="Times New Roman"/>
+          <w:szCs w:val="24"/>
+        </w:rPr>
+        <w:t xml:space="preserve"> С их помощью определяются новые объекты, появляющиеся в сцене, и инициализируются </w:t>
       </w:r>
       <w:proofErr w:type="spellStart"/>
       <w:r>
@@ -558,36 +611,6 @@
           <w:szCs w:val="24"/>
         </w:rPr>
         <w:t>трекеры</w:t>
-      </w:r>
-      <w:proofErr w:type="spellEnd"/>
-      <w:r>
-        <w:rPr>
-          <w:rFonts w:cs="Times New Roman"/>
-          <w:szCs w:val="24"/>
-        </w:rPr>
-        <w:t>. Также</w:t>
-      </w:r>
-      <w:r>
-        <w:rPr>
-          <w:rFonts w:cs="Times New Roman"/>
-          <w:szCs w:val="24"/>
-        </w:rPr>
-        <w:t xml:space="preserve"> они могут предоставлять </w:t>
-      </w:r>
-      <w:r>
-        <w:rPr>
-          <w:rFonts w:cs="Times New Roman"/>
-          <w:szCs w:val="24"/>
-        </w:rPr>
-        <w:t xml:space="preserve">оценки положения цели, увеличивая тем самым точность результатов работы </w:t>
-      </w:r>
-      <w:proofErr w:type="spellStart"/>
-      <w:r>
-        <w:rPr>
-          <w:rFonts w:cs="Times New Roman"/>
-          <w:szCs w:val="24"/>
-        </w:rPr>
-        <w:t>трекера</w:t>
       </w:r>
       <w:proofErr w:type="spellEnd"/>
       <w:r>
@@ -642,7 +665,47 @@
           <w:rFonts w:cs="Times New Roman"/>
           <w:szCs w:val="24"/>
         </w:rPr>
-        <w:t> [6</w:t>
+        <w:t> [</w:t>
+      </w:r>
+      <w:r>
+        <w:rPr>
+          <w:rFonts w:cs="Times New Roman"/>
+          <w:szCs w:val="24"/>
+        </w:rPr>
+        <w:fldChar w:fldCharType="begin"/>
+      </w:r>
+      <w:r>
+        <w:rPr>
+          <w:rFonts w:cs="Times New Roman"/>
+          <w:szCs w:val="24"/>
+        </w:rPr>
+        <w:instrText xml:space="preserve"> REF _Ref387829462 \h </w:instrText>
+      </w:r>
+      <w:r>
+        <w:rPr>
+          <w:rFonts w:cs="Times New Roman"/>
+          <w:szCs w:val="24"/>
+        </w:rPr>
+      </w:r>
+      <w:r>
+        <w:rPr>
+          <w:rFonts w:cs="Times New Roman"/>
+          <w:szCs w:val="24"/>
+        </w:rPr>
+        <w:fldChar w:fldCharType="separate"/>
+      </w:r>
+      <w:r>
+        <w:rPr>
+          <w:noProof/>
+        </w:rPr>
+        <w:t>5</w:t>
+      </w:r>
+      <w:r>
+        <w:rPr>
+          <w:rFonts w:cs="Times New Roman"/>
+          <w:szCs w:val="24"/>
+        </w:rPr>
+        <w:fldChar w:fldCharType="end"/>
       </w:r>
       <w:r>
         <w:rPr>
@@ -999,7 +1062,7 @@
           <w:rFonts w:eastAsiaTheme="minorEastAsia" w:cs="Times New Roman"/>
           <w:szCs w:val="24"/>
         </w:rPr>
-        <w:t xml:space="preserve">  </w:t>
+        <w:t xml:space="preserve"> </w:t>
       </w:r>
       <w:r>
         <w:rPr>
@@ -1038,7 +1101,14 @@
           <w:rFonts w:eastAsiaTheme="minorEastAsia" w:cs="Times New Roman"/>
           <w:szCs w:val="24"/>
         </w:rPr>
-        <w:t>) и  бинарного классификатора.</w:t>
+        <w:t xml:space="preserve">) и </w:t>
+      </w:r>
+      <w:r>
+        <w:rPr>
+          <w:rFonts w:eastAsiaTheme="minorEastAsia" w:cs="Times New Roman"/>
+          <w:szCs w:val="24"/>
+        </w:rPr>
+        <w:t>бинарного классификатора.</w:t>
       </w:r>
     </w:p>
     <w:p>
@@ -1103,7 +1173,50 @@
           <w:rFonts w:cs="Times New Roman"/>
           <w:szCs w:val="24"/>
         </w:rPr>
-        <w:t xml:space="preserve">распознавание на основе отслеживания. В этом подходе используется слабая низкоуровневая модель внешнего представления объекта. На каждом шаге вычисляется функция </w:t>
+        <w:t xml:space="preserve">распознавание на основе отслеживания. </w:t>
+      </w:r>
+      <w:r>
+        <w:rPr>
+          <w:rFonts w:cs="Times New Roman"/>
+          <w:szCs w:val="24"/>
+        </w:rPr>
+        <w:t>В этом подходе определение возможных областей, занимаемых объектами, и установление соответствий между ними выполняется совместно</w:t>
+      </w:r>
+      <w:r>
+        <w:t xml:space="preserve"> </w:t>
+      </w:r>
+      <w:r>
+        <w:t>путем итеративного обновления положения объекта и информации о занимаемой им области на основе данных, полученных на предыдущих кадрах.</w:t>
+      </w:r>
+      <w:r>
+        <w:rPr>
+          <w:rFonts w:cs="Times New Roman"/>
+          <w:szCs w:val="24"/>
+        </w:rPr>
+        <w:t xml:space="preserve"> </w:t>
+      </w:r>
+      <w:proofErr w:type="gramStart"/>
+      <w:r>
+        <w:rPr>
+          <w:rFonts w:cs="Times New Roman"/>
+          <w:szCs w:val="24"/>
+        </w:rPr>
+        <w:t>Обычно и</w:t>
+      </w:r>
+      <w:r>
+        <w:rPr>
+          <w:rFonts w:cs="Times New Roman"/>
+          <w:szCs w:val="24"/>
+        </w:rPr>
+        <w:t>спользуется</w:t>
+      </w:r>
+      <w:proofErr w:type="gramEnd"/>
+      <w:r>
+        <w:rPr>
+          <w:rFonts w:cs="Times New Roman"/>
+          <w:szCs w:val="24"/>
+        </w:rPr>
+        <w:t xml:space="preserve"> слабая низкоуровневая модель внешнего представления объекта. На каждом шаге вычисляется функция </w:t>
       </w:r>
       <w:proofErr w:type="gramStart"/>
       <w:r>
@@ -1128,6 +1241,7 @@
           <w:rFonts w:cs="Times New Roman"/>
           <w:szCs w:val="24"/>
         </w:rPr>
+        <w:lastRenderedPageBreak/>
         <w:t>Наиболее известными представителями класса детерминированных алгоритмов отслеживания являются сдвиг среднего (</w:t>
       </w:r>
       <w:r>
@@ -1165,7 +1279,14 @@
           <w:rFonts w:cs="Times New Roman"/>
           <w:szCs w:val="24"/>
         </w:rPr>
-        <w:t>) и  непрерывно адаптивный сдвиг среднего (</w:t>
+        <w:t>) и</w:t>
+      </w:r>
+      <w:r>
+        <w:rPr>
+          <w:rFonts w:cs="Times New Roman"/>
+          <w:szCs w:val="24"/>
+        </w:rPr>
+        <w:t xml:space="preserve"> непрерывно адаптивный сдвиг среднего (</w:t>
       </w:r>
       <w:r>
         <w:rPr>
@@ -1260,15 +1381,7 @@
           <w:rFonts w:cs="Times New Roman"/>
           <w:szCs w:val="24"/>
         </w:rPr>
-        <w:t xml:space="preserve"> Основная идея заключается в </w:t>
-      </w:r>
-      <w:r>
-        <w:rPr>
-          <w:rFonts w:cs="Times New Roman"/>
-          <w:szCs w:val="24"/>
-        </w:rPr>
-        <w:lastRenderedPageBreak/>
-        <w:t>задании для каждого кадра весовой функции, такой, что искомое положение объекта соотносится с ее минимум или максимумом, и сведении задачи отслеживания к оптимизации данной функции. Главная проблема данного подхода заключается в том, что оптимизируемая функция мо</w:t>
+        <w:t xml:space="preserve"> Основная идея заключается в задании для каждого кадра весовой функции, такой, что искомое положение объекта соотносится с ее минимум или максимумом, и сведении задачи отслеживания к оптимизации данной функции. Главная проблема данного подхода заключается в том, что оптимизируемая функция мо</w:t>
       </w:r>
       <w:r>
         <w:rPr>
@@ -1644,7 +1757,76 @@
           <w:rFonts w:cs="Times New Roman"/>
           <w:szCs w:val="24"/>
         </w:rPr>
-        <w:t xml:space="preserve">Они относятся к категории параметрических методов, работающих с нелинейными функциями плотности распределения [11]. </w:t>
+        <w:t>Они относятся к категории параметрических методов, работающих с нелинейными функц</w:t>
+      </w:r>
+      <w:r>
+        <w:rPr>
+          <w:rFonts w:cs="Times New Roman"/>
+          <w:szCs w:val="24"/>
+        </w:rPr>
+        <w:t>иями плотности распределения</w:t>
+      </w:r>
+      <w:r>
+        <w:rPr>
+          <w:rFonts w:cs="Times New Roman"/>
+          <w:szCs w:val="24"/>
+          <w:lang w:val="en-US"/>
+        </w:rPr>
+        <w:t> </w:t>
+      </w:r>
+      <w:r>
+        <w:rPr>
+          <w:rFonts w:cs="Times New Roman"/>
+          <w:szCs w:val="24"/>
+        </w:rPr>
+        <w:t>[</w:t>
+      </w:r>
+      <w:r>
+        <w:rPr>
+          <w:rFonts w:cs="Times New Roman"/>
+          <w:szCs w:val="24"/>
+        </w:rPr>
+        <w:fldChar w:fldCharType="begin"/>
+      </w:r>
+      <w:r>
+        <w:rPr>
+          <w:rFonts w:cs="Times New Roman"/>
+          <w:szCs w:val="24"/>
+        </w:rPr>
+        <w:instrText xml:space="preserve"> REF _Ref387829495 \h </w:instrText>
+      </w:r>
+      <w:r>
+        <w:rPr>
+          <w:rFonts w:cs="Times New Roman"/>
+          <w:szCs w:val="24"/>
+        </w:rPr>
+      </w:r>
+      <w:r>
+        <w:rPr>
+          <w:rFonts w:cs="Times New Roman"/>
+          <w:szCs w:val="24"/>
+        </w:rPr>
+        <w:fldChar w:fldCharType="separate"/>
+      </w:r>
+      <w:r>
+        <w:rPr>
+          <w:noProof/>
+        </w:rPr>
+        <w:t>9</w:t>
+      </w:r>
+      <w:r>
+        <w:rPr>
+          <w:rFonts w:cs="Times New Roman"/>
+          <w:szCs w:val="24"/>
+        </w:rPr>
+        <w:fldChar w:fldCharType="end"/>
+      </w:r>
+      <w:r>
+        <w:rPr>
+          <w:rFonts w:cs="Times New Roman"/>
+          <w:szCs w:val="24"/>
+        </w:rPr>
+        <w:t xml:space="preserve">]. </w:t>
       </w:r>
       <w:r>
         <w:rPr>
@@ -1665,7 +1847,15 @@
           <w:rFonts w:cs="Times New Roman"/>
           <w:szCs w:val="24"/>
         </w:rPr>
-        <w:t xml:space="preserve"> большого количества параметров, настройка которых поможет адаптировать алгоритм для решения конкретной задачи. Но и в этом случае остается проблема обработки длинных видеопоследовательностей и ситуаций с резкими изменениями формы и внешнего вида объекта.</w:t>
+        <w:t xml:space="preserve"> большого количества параметров, настройка которых поможет адаптировать алгоритм для решения конкретной задачи. Но и в этом случае остается проблема обработки </w:t>
+      </w:r>
+      <w:r>
+        <w:rPr>
+          <w:rFonts w:cs="Times New Roman"/>
+          <w:szCs w:val="24"/>
+        </w:rPr>
+        <w:lastRenderedPageBreak/>
+        <w:t>длинных видеопоследовательностей и ситуаций с резкими изменениями формы и внешнего вида объекта.</w:t>
       </w:r>
       <w:r>
         <w:rPr>
@@ -1687,7 +1877,6 @@
           <w:rFonts w:cs="Times New Roman"/>
           <w:szCs w:val="24"/>
         </w:rPr>
-        <w:lastRenderedPageBreak/>
         <w:t xml:space="preserve">К непараметрическим техникам борьбы с нелинейностью процессов измерения состояния объекта относятся методы Монте-Карло, </w:t>
       </w:r>
       <w:r>
@@ -1723,7 +1912,21 @@
           <w:rFonts w:cs="Times New Roman"/>
           <w:szCs w:val="24"/>
         </w:rPr>
-        <w:t xml:space="preserve">, оставаясь при этом простым и эффективным для реализации. Но и он предполагает наложение ряда ограничений,  особенно в тех случаях, когда целевой объект не имеет характерных отличительных внешних признаков. </w:t>
+        <w:t>, оставаясь при этом простым и эффективным для реализации. Но и он предполага</w:t>
+      </w:r>
+      <w:r>
+        <w:rPr>
+          <w:rFonts w:cs="Times New Roman"/>
+          <w:szCs w:val="24"/>
+        </w:rPr>
+        <w:t xml:space="preserve">ет наложение ряда ограничений, </w:t>
+      </w:r>
+      <w:r>
+        <w:rPr>
+          <w:rFonts w:cs="Times New Roman"/>
+          <w:szCs w:val="24"/>
+        </w:rPr>
+        <w:t xml:space="preserve">особенно в тех случаях, когда целевой объект не имеет характерных отличительных внешних признаков. </w:t>
       </w:r>
       <w:r>
         <w:rPr>
@@ -1731,107 +1934,6 @@
           <w:szCs w:val="24"/>
         </w:rPr>
         <w:t>Данный метод и способы его применения будут подробнее рассмотрены в последующих главах.</w:t>
-      </w:r>
-    </w:p>
-    <w:p>
-      <w:pPr>
-        <w:rPr>
-          <w:rFonts w:cs="Times New Roman"/>
-          <w:szCs w:val="24"/>
-        </w:rPr>
-      </w:pPr>
-      <w:r>
-        <w:rPr>
-          <w:rFonts w:cs="Times New Roman"/>
-          <w:szCs w:val="24"/>
-        </w:rPr>
-        <w:t>Нужно отметить, что приведенная классификация методов отслеживан</w:t>
-      </w:r>
-      <w:r>
-        <w:rPr>
-          <w:rFonts w:cs="Times New Roman"/>
-          <w:szCs w:val="24"/>
-        </w:rPr>
-        <w:t>ия является достаточно условной, так как зачастую н</w:t>
-      </w:r>
-      <w:r>
-        <w:rPr>
-          <w:rFonts w:cs="Times New Roman"/>
-          <w:szCs w:val="24"/>
-        </w:rPr>
-        <w:t xml:space="preserve">а практике применяются комбинированные методы, сочетающие в себе </w:t>
-      </w:r>
-      <w:r>
-        <w:rPr>
-          <w:rFonts w:cs="Times New Roman"/>
-          <w:szCs w:val="24"/>
-        </w:rPr>
-        <w:t>преимущества различных подходов</w:t>
-      </w:r>
-      <w:proofErr w:type="gramStart"/>
-      <w:r>
-        <w:rPr>
-          <w:rFonts w:cs="Times New Roman"/>
-          <w:szCs w:val="24"/>
-        </w:rPr>
-        <w:t>.</w:t>
-      </w:r>
-      <w:proofErr w:type="gramEnd"/>
-      <w:r>
-        <w:rPr>
-          <w:rFonts w:cs="Times New Roman"/>
-          <w:szCs w:val="24"/>
-        </w:rPr>
-        <w:t xml:space="preserve"> Например</w:t>
-      </w:r>
-      <w:r>
-        <w:rPr>
-          <w:rFonts w:cs="Times New Roman"/>
-          <w:szCs w:val="24"/>
-        </w:rPr>
-        <w:t xml:space="preserve">, </w:t>
-      </w:r>
-      <w:r>
-        <w:rPr>
-          <w:rFonts w:cs="Times New Roman"/>
-          <w:szCs w:val="24"/>
-        </w:rPr>
-        <w:t xml:space="preserve">результаты работы алгоритма распознавания могут подаваться на вход </w:t>
-      </w:r>
-      <w:r>
-        <w:rPr>
-          <w:rFonts w:cs="Times New Roman"/>
-          <w:szCs w:val="24"/>
-        </w:rPr>
-        <w:t>фильтр</w:t>
-      </w:r>
-      <w:r>
-        <w:rPr>
-          <w:rFonts w:cs="Times New Roman"/>
-          <w:szCs w:val="24"/>
-        </w:rPr>
-        <w:t>а частиц.</w:t>
-      </w:r>
-      <w:r>
-        <w:rPr>
-          <w:rFonts w:cs="Times New Roman"/>
-          <w:szCs w:val="24"/>
-        </w:rPr>
-        <w:t xml:space="preserve"> Подробнее о </w:t>
-      </w:r>
-      <w:r>
-        <w:rPr>
-          <w:rFonts w:cs="Times New Roman"/>
-          <w:szCs w:val="24"/>
-        </w:rPr>
-        <w:t>таких</w:t>
-      </w:r>
-      <w:r>
-        <w:rPr>
-          <w:rFonts w:cs="Times New Roman"/>
-          <w:szCs w:val="24"/>
-        </w:rPr>
-        <w:t xml:space="preserve"> методах будет рассказано в главе 3.</w:t>
       </w:r>
     </w:p>
     <w:p>
@@ -1874,7 +1976,21 @@
           <w:rFonts w:cs="Times New Roman"/>
           <w:szCs w:val="24"/>
         </w:rPr>
-        <w:t xml:space="preserve">Вероятностное отслеживание основано на байесовском подходе, который заключается в том, чтобы построить функцию плотности распределения вероятности вектора состояния, используя всю доступную к данному моменту информацию.  Эта функция характеризует текущую степень знания о векторе состояния, и с ее помощью можно определить оптимальный (с точки зрения выбранной пользователем функции стоимости) порядок действий. </w:t>
+        <w:t>Вероятностное отслеживание основано на байесовском подходе, который заключается в том, чтобы построить функцию плотности распределения вероятности вектора состояния, используя всю доступну</w:t>
+      </w:r>
+      <w:r>
+        <w:rPr>
+          <w:rFonts w:cs="Times New Roman"/>
+          <w:szCs w:val="24"/>
+        </w:rPr>
+        <w:t>ю к данному моменту информацию.</w:t>
+      </w:r>
+      <w:r>
+        <w:rPr>
+          <w:rFonts w:cs="Times New Roman"/>
+          <w:szCs w:val="24"/>
+        </w:rPr>
+        <w:t xml:space="preserve"> Эта функция характеризует текущую степень знания о векторе состояния, и с ее помощью можно определить оптимальный (с точки зрения выбранной пользователем функции стоимости) порядок действий. </w:t>
       </w:r>
     </w:p>
     <w:p>
@@ -2792,7 +2908,23 @@
           <w:rFonts w:eastAsiaTheme="minorEastAsia" w:cs="Times New Roman"/>
           <w:szCs w:val="24"/>
         </w:rPr>
-        <w:t xml:space="preserve">, представляющей собой погрешность в обновлении состояния. Поскольку ошибка </w:t>
+        <w:t>, представляющей собой погрешность в обновлении сост</w:t>
+      </w:r>
+      <w:proofErr w:type="spellStart"/>
+      <w:r>
+        <w:rPr>
+          <w:rFonts w:eastAsiaTheme="minorEastAsia" w:cs="Times New Roman"/>
+          <w:szCs w:val="24"/>
+        </w:rPr>
+        <w:t>ояния</w:t>
+      </w:r>
+      <w:proofErr w:type="spellEnd"/>
+      <w:r>
+        <w:rPr>
+          <w:rFonts w:eastAsiaTheme="minorEastAsia" w:cs="Times New Roman"/>
+          <w:szCs w:val="24"/>
+        </w:rPr>
+        <w:t xml:space="preserve">. Поскольку ошибка </w:t>
       </w:r>
       <m:oMath>
         <m:sSub>
@@ -2837,23 +2969,7 @@
           <w:rFonts w:eastAsiaTheme="minorEastAsia" w:cs="Times New Roman"/>
           <w:szCs w:val="24"/>
         </w:rPr>
-        <w:t xml:space="preserve"> явл</w:t>
-      </w:r>
-      <w:proofErr w:type="spellStart"/>
-      <w:r>
-        <w:rPr>
-          <w:rFonts w:eastAsiaTheme="minorEastAsia" w:cs="Times New Roman"/>
-          <w:szCs w:val="24"/>
-        </w:rPr>
-        <w:t>яется</w:t>
-      </w:r>
-      <w:proofErr w:type="spellEnd"/>
-      <w:r>
-        <w:rPr>
-          <w:rFonts w:eastAsiaTheme="minorEastAsia" w:cs="Times New Roman"/>
-          <w:szCs w:val="24"/>
-        </w:rPr>
-        <w:t xml:space="preserve"> случайной </w:t>
+        <w:t xml:space="preserve"> является случайной </w:t>
       </w:r>
       <w:r>
         <w:rPr>
@@ -3164,14 +3280,7 @@
         <w:rPr>
           <w:rFonts w:eastAsiaTheme="minorEastAsia"/>
         </w:rPr>
-        <w:t xml:space="preserve">, который задает погрешность процесса измерения состояния объекта. </w:t>
-      </w:r>
-      <w:r>
-        <w:rPr>
-          <w:rFonts w:eastAsiaTheme="minorEastAsia"/>
-        </w:rPr>
-        <w:lastRenderedPageBreak/>
-        <w:t>Аналогично</w:t>
+        <w:t>, который задает погрешность процесса измерения состояния объекта. Аналогично</w:t>
       </w:r>
       <w:r>
         <w:rPr>
@@ -3414,6 +3523,7 @@
         <w:rPr>
           <w:rFonts w:eastAsiaTheme="minorEastAsia"/>
         </w:rPr>
+        <w:lastRenderedPageBreak/>
         <w:t xml:space="preserve">С точки зрения байесовского подхода проблема отслеживания заключается </w:t>
       </w:r>
       <w:proofErr w:type="gramStart"/>
@@ -4279,7 +4389,23 @@
           <w:rFonts w:eastAsiaTheme="minorEastAsia" w:cs="Times New Roman"/>
           <w:szCs w:val="24"/>
         </w:rPr>
-        <w:t xml:space="preserve"> становится известным наблюдение </w:t>
+        <w:t xml:space="preserve"> становится и</w:t>
+      </w:r>
+      <w:proofErr w:type="spellStart"/>
+      <w:r>
+        <w:rPr>
+          <w:rFonts w:eastAsiaTheme="minorEastAsia" w:cs="Times New Roman"/>
+          <w:szCs w:val="24"/>
+        </w:rPr>
+        <w:t>звестным</w:t>
+      </w:r>
+      <w:proofErr w:type="spellEnd"/>
+      <w:r>
+        <w:rPr>
+          <w:rFonts w:eastAsiaTheme="minorEastAsia" w:cs="Times New Roman"/>
+          <w:szCs w:val="24"/>
+        </w:rPr>
+        <w:t xml:space="preserve"> наблюдение </w:t>
       </w:r>
       <m:oMath>
         <m:sSub>
@@ -5455,7 +5581,40 @@
           <w:rFonts w:cs="Times New Roman"/>
           <w:szCs w:val="24"/>
         </w:rPr>
+        <w:fldChar w:fldCharType="begin"/>
+      </w:r>
+      <w:r>
+        <w:rPr>
+          <w:rFonts w:cs="Times New Roman"/>
+          <w:szCs w:val="24"/>
+        </w:rPr>
+        <w:instrText xml:space="preserve"> REF _Ref387829434 \h </w:instrText>
+      </w:r>
+      <w:r>
+        <w:rPr>
+          <w:rFonts w:cs="Times New Roman"/>
+          <w:szCs w:val="24"/>
+        </w:rPr>
+      </w:r>
+      <w:r>
+        <w:rPr>
+          <w:rFonts w:cs="Times New Roman"/>
+          <w:szCs w:val="24"/>
+        </w:rPr>
+        <w:fldChar w:fldCharType="separate"/>
+      </w:r>
+      <w:r>
+        <w:rPr>
+          <w:noProof/>
+        </w:rPr>
         <w:t>2</w:t>
+      </w:r>
+      <w:r>
+        <w:rPr>
+          <w:rFonts w:cs="Times New Roman"/>
+          <w:szCs w:val="24"/>
+        </w:rPr>
+        <w:fldChar w:fldCharType="end"/>
       </w:r>
       <w:r>
         <w:rPr>
@@ -6232,6 +6391,7 @@
         </w:rPr>
       </w:pPr>
       <w:r>
+        <w:lastRenderedPageBreak/>
         <w:t>Алгоритм</w:t>
       </w:r>
       <w:r>
@@ -6731,7 +6891,31 @@
     </w:p>
     <w:p>
       <w:r>
-        <w:t>Согласно [1]</w:t>
+        <w:t>Согласно</w:t>
+      </w:r>
+      <w:r>
+        <w:t> [</w:t>
+      </w:r>
+      <w:r>
+        <w:fldChar w:fldCharType="begin"/>
+      </w:r>
+      <w:r>
+        <w:instrText xml:space="preserve"> REF _Ref387829079 \h </w:instrText>
+      </w:r>
+      <w:r>
+        <w:fldChar w:fldCharType="separate"/>
+      </w:r>
+      <w:r>
+        <w:rPr>
+          <w:noProof/>
+        </w:rPr>
+        <w:t>1</w:t>
+      </w:r>
+      <w:r>
+        <w:fldChar w:fldCharType="end"/>
+      </w:r>
+      <w:r>
+        <w:t>]</w:t>
       </w:r>
       <w:r>
         <w:t>,</w:t>
@@ -7287,7 +7471,23 @@
           <w:rFonts w:eastAsiaTheme="minorEastAsia" w:cs="Times New Roman"/>
           <w:szCs w:val="24"/>
         </w:rPr>
-        <w:t xml:space="preserve">. Для этого выбрать случайное число </w:t>
+        <w:t>. Для этого выбрать случай</w:t>
+      </w:r>
+      <w:proofErr w:type="spellStart"/>
+      <w:r>
+        <w:rPr>
+          <w:rFonts w:eastAsiaTheme="minorEastAsia" w:cs="Times New Roman"/>
+          <w:szCs w:val="24"/>
+        </w:rPr>
+        <w:t>ное</w:t>
+      </w:r>
+      <w:proofErr w:type="spellEnd"/>
+      <w:r>
+        <w:rPr>
+          <w:rFonts w:eastAsiaTheme="minorEastAsia" w:cs="Times New Roman"/>
+          <w:szCs w:val="24"/>
+        </w:rPr>
+        <w:t xml:space="preserve"> число </w:t>
       </w:r>
       <m:oMath>
         <m:r>
@@ -9215,13 +9415,37 @@
         </w:numPr>
       </w:pPr>
       <w:r>
-        <w:lastRenderedPageBreak/>
         <w:t>Применение фильтра частиц в задачах отслеживания</w:t>
       </w:r>
     </w:p>
     <w:p>
       <w:r>
-        <w:t>Как уже было отмечено ранее, на практике для решения задачи визуального отслеживания объектов применяются методы, сочетающие в себе основные идеи из различных подходов, описанных в первой главе. Далее речь пойдет о различных вариантах использования фильтра частиц в связке с другими известными методами отслеживания. Но для начала приведем пример реализации алгоритма воспроизведения условной плотности, формально описанного в предыдущей главе, для решения задачи отслеживания футбольн</w:t>
+        <w:t xml:space="preserve">Как уже было отмечено ранее, </w:t>
+      </w:r>
+      <w:r>
+        <w:t xml:space="preserve">алгоритм воспроизведения условной плотности является базовым алгоритмом, реализующим основные принципы фильтра частиц. </w:t>
+      </w:r>
+      <w:r>
+        <w:lastRenderedPageBreak/>
+        <w:t xml:space="preserve">Существует множество его модификаций, позволяющих адаптировать технологию фильтра частиц для решения конкретной задачи отслеживания. Далее будут рассмотрены некоторые из них. </w:t>
+      </w:r>
+    </w:p>
+    <w:p>
+      <w:r>
+        <w:t xml:space="preserve">В общем случае, для </w:t>
+      </w:r>
+      <w:r>
+        <w:rPr>
+          <w:rFonts w:cs="Times New Roman"/>
+          <w:szCs w:val="24"/>
+        </w:rPr>
+        <w:t xml:space="preserve">того, чтобы фильтр частиц можно было использовать в реальных условиях, необходимо настроить его параметры: задать вектора состояния и наблюдения, выбрать функции, используемые в уравнениях динамики и измерения, а также их стохастические погрешности, выбрать функцию правдоподобия. </w:t>
+      </w:r>
+      <w:r>
+        <w:t>Д</w:t>
+      </w:r>
+      <w:r>
+        <w:t>ля начала приведем пример реализации алгоритма воспроизведения условной плотности, формально описанного в предыдущей главе, для решения задачи отслеживания футбольн</w:t>
       </w:r>
       <w:r>
         <w:t>ых игроков на видеозаписи матча</w:t>
@@ -9236,7 +9460,22 @@
         <w:t>[</w:t>
       </w:r>
       <w:r>
-        <w:t>8</w:t>
+        <w:fldChar w:fldCharType="begin"/>
+      </w:r>
+      <w:r>
+        <w:instrText xml:space="preserve"> REF _Ref387829570 \h </w:instrText>
+      </w:r>
+      <w:r>
+        <w:fldChar w:fldCharType="separate"/>
+      </w:r>
+      <w:r>
+        <w:rPr>
+          <w:noProof/>
+        </w:rPr>
+        <w:t>7</w:t>
+      </w:r>
+      <w:r>
+        <w:fldChar w:fldCharType="end"/>
       </w:r>
       <w:r>
         <w:t>].</w:t>
@@ -9244,67 +9483,32 @@
     </w:p>
     <w:p>
       <w:pPr>
-        <w:pStyle w:val="ab"/>
+        <w:rPr>
+          <w:rFonts w:cs="Times New Roman"/>
+          <w:szCs w:val="24"/>
+        </w:rPr>
       </w:pPr>
       <w:r>
-        <w:t>Алгоритм воспроизведения условной плотности и его модификации</w:t>
-      </w:r>
-    </w:p>
-    <w:p>
-      <w:pPr>
-        <w:rPr>
-          <w:rFonts w:cs="Times New Roman"/>
-          <w:szCs w:val="24"/>
-        </w:rPr>
-      </w:pPr>
-      <w:r>
-        <w:t xml:space="preserve">Для </w:t>
-      </w:r>
-      <w:r>
-        <w:rPr>
-          <w:rFonts w:cs="Times New Roman"/>
-          <w:szCs w:val="24"/>
-        </w:rPr>
-        <w:t>того</w:t>
-      </w:r>
-      <w:proofErr w:type="gramStart"/>
-      <w:r>
-        <w:rPr>
-          <w:rFonts w:cs="Times New Roman"/>
-          <w:szCs w:val="24"/>
-        </w:rPr>
-        <w:t>,</w:t>
-      </w:r>
-      <w:proofErr w:type="gramEnd"/>
-      <w:r>
-        <w:rPr>
-          <w:rFonts w:cs="Times New Roman"/>
-          <w:szCs w:val="24"/>
-        </w:rPr>
-        <w:t xml:space="preserve"> чтобы фильтр частиц можно было использовать для решения конкретной задачи, необходимо настроить его параметры: задать вектора состояния и наблюдения, выбрать функции, используемые в уравнениях динамики и измерения, а также их стохастические погрешности, выбрать функцию правдоподобия. </w:t>
-      </w:r>
-    </w:p>
-    <w:p>
-      <w:pPr>
-        <w:rPr>
-          <w:rFonts w:cs="Times New Roman"/>
-          <w:szCs w:val="24"/>
-        </w:rPr>
-      </w:pPr>
-      <w:r>
-        <w:rPr>
-          <w:rFonts w:cs="Times New Roman"/>
-          <w:szCs w:val="24"/>
-        </w:rPr>
-        <w:t xml:space="preserve">Вектор состояния объекта зависит от выбранного способа его представления. </w:t>
-      </w:r>
-      <w:proofErr w:type="gramStart"/>
-      <w:r>
-        <w:rPr>
-          <w:rFonts w:cs="Times New Roman"/>
-          <w:szCs w:val="24"/>
-        </w:rPr>
-        <w:t xml:space="preserve">Подробную классификацию возможных вариантов представления объекта на изображении можно найти в работе </w:t>
+        <w:rPr>
+          <w:rFonts w:cs="Times New Roman"/>
+          <w:szCs w:val="24"/>
+        </w:rPr>
+        <w:t>Вектор состояния объекта зависит от выбранного способа его представления. Подробную классификацию возможных вариантов представления объекта на и</w:t>
+      </w:r>
+      <w:r>
+        <w:rPr>
+          <w:rFonts w:cs="Times New Roman"/>
+          <w:szCs w:val="24"/>
+        </w:rPr>
+        <w:t>зображении можно найти в работе</w:t>
+      </w:r>
+      <w:r>
+        <w:rPr>
+          <w:rFonts w:cs="Times New Roman"/>
+          <w:szCs w:val="24"/>
+          <w:lang w:val="en-US"/>
+        </w:rPr>
+        <w:t> </w:t>
       </w:r>
       <w:r>
         <w:rPr>
@@ -9319,46 +9523,43 @@
           <w:szCs w:val="24"/>
           <w:lang w:val="en-US"/>
         </w:rPr>
-        <w:t>Object</w:t>
-      </w:r>
-      <w:r>
-        <w:rPr>
-          <w:rFonts w:cs="Times New Roman"/>
-          <w:szCs w:val="24"/>
-        </w:rPr>
-        <w:t xml:space="preserve"> </w:t>
-      </w:r>
-      <w:r>
-        <w:rPr>
-          <w:rFonts w:cs="Times New Roman"/>
-          <w:szCs w:val="24"/>
-          <w:lang w:val="en-US"/>
-        </w:rPr>
-        <w:t>tracking</w:t>
-      </w:r>
-      <w:r>
-        <w:rPr>
-          <w:rFonts w:cs="Times New Roman"/>
-          <w:szCs w:val="24"/>
-        </w:rPr>
-        <w:t>.</w:t>
-      </w:r>
-      <w:proofErr w:type="gramEnd"/>
-      <w:r>
-        <w:rPr>
-          <w:rFonts w:cs="Times New Roman"/>
-          <w:szCs w:val="24"/>
-        </w:rPr>
-        <w:t xml:space="preserve"> </w:t>
-      </w:r>
-      <w:proofErr w:type="gramStart"/>
-      <w:r>
-        <w:rPr>
-          <w:rFonts w:cs="Times New Roman"/>
-          <w:szCs w:val="24"/>
-          <w:lang w:val="en-US"/>
-        </w:rPr>
-        <w:t>Survey</w:t>
+        <w:fldChar w:fldCharType="begin"/>
+      </w:r>
+      <w:r>
+        <w:rPr>
+          <w:rFonts w:cs="Times New Roman"/>
+          <w:szCs w:val="24"/>
+        </w:rPr>
+        <w:instrText xml:space="preserve"> REF _Ref387830370 \h </w:instrText>
+      </w:r>
+      <w:r>
+        <w:rPr>
+          <w:rFonts w:cs="Times New Roman"/>
+          <w:szCs w:val="24"/>
+          <w:lang w:val="en-US"/>
+        </w:rPr>
+      </w:r>
+      <w:r>
+        <w:rPr>
+          <w:rFonts w:cs="Times New Roman"/>
+          <w:szCs w:val="24"/>
+          <w:lang w:val="en-US"/>
+        </w:rPr>
+        <w:fldChar w:fldCharType="separate"/>
+      </w:r>
+      <w:r>
+        <w:rPr>
+          <w:noProof/>
+        </w:rPr>
+        <w:t>10</w:t>
+      </w:r>
+      <w:r>
+        <w:rPr>
+          <w:rFonts w:cs="Times New Roman"/>
+          <w:szCs w:val="24"/>
+          <w:lang w:val="en-US"/>
+        </w:rPr>
+        <w:fldChar w:fldCharType="end"/>
       </w:r>
       <w:r>
         <w:rPr>
@@ -9372,22 +9573,68 @@
           <w:rFonts w:cs="Times New Roman"/>
           <w:szCs w:val="24"/>
         </w:rPr>
-        <w:t>.</w:t>
-      </w:r>
-      <w:proofErr w:type="gramEnd"/>
-      <w:r>
-        <w:rPr>
-          <w:rFonts w:cs="Times New Roman"/>
-          <w:szCs w:val="24"/>
-        </w:rPr>
-        <w:t xml:space="preserve"> </w:t>
-      </w:r>
-      <w:r>
-        <w:rPr>
-          <w:rFonts w:cs="Times New Roman"/>
-          <w:szCs w:val="24"/>
-        </w:rPr>
-        <w:t xml:space="preserve">Использование описывающего прямоугольника для выделения объекта в кадре является компромиссным вариантом с точки зрения вычислительных затрат на его определение. Такой способ применяется и в работе [8]. В вектор состояния </w:t>
+        <w:t xml:space="preserve">. </w:t>
+      </w:r>
+      <w:r>
+        <w:rPr>
+          <w:rFonts w:cs="Times New Roman"/>
+          <w:szCs w:val="24"/>
+        </w:rPr>
+        <w:t>Использование описывающего прямоугольника для выделения объекта в кадре является компромиссным вариантом с точки зрения вычислительных затрат на его определение. Тако</w:t>
+      </w:r>
+      <w:r>
+        <w:rPr>
+          <w:rFonts w:cs="Times New Roman"/>
+          <w:szCs w:val="24"/>
+        </w:rPr>
+        <w:t>й способ применяется и в работе [</w:t>
+      </w:r>
+      <w:r>
+        <w:rPr>
+          <w:rFonts w:cs="Times New Roman"/>
+          <w:szCs w:val="24"/>
+        </w:rPr>
+        <w:fldChar w:fldCharType="begin"/>
+      </w:r>
+      <w:r>
+        <w:rPr>
+          <w:rFonts w:cs="Times New Roman"/>
+          <w:szCs w:val="24"/>
+        </w:rPr>
+        <w:instrText xml:space="preserve"> REF _Ref387829570 \h </w:instrText>
+      </w:r>
+      <w:r>
+        <w:rPr>
+          <w:rFonts w:cs="Times New Roman"/>
+          <w:szCs w:val="24"/>
+        </w:rPr>
+      </w:r>
+      <w:r>
+        <w:rPr>
+          <w:rFonts w:cs="Times New Roman"/>
+          <w:szCs w:val="24"/>
+        </w:rPr>
+        <w:fldChar w:fldCharType="separate"/>
+      </w:r>
+      <w:r>
+        <w:rPr>
+          <w:noProof/>
+        </w:rPr>
+        <w:t>7</w:t>
+      </w:r>
+      <w:r>
+        <w:rPr>
+          <w:rFonts w:cs="Times New Roman"/>
+          <w:szCs w:val="24"/>
+        </w:rPr>
+        <w:fldChar w:fldCharType="end"/>
+      </w:r>
+      <w:r>
+        <w:rPr>
+          <w:rFonts w:cs="Times New Roman"/>
+          <w:szCs w:val="24"/>
+        </w:rPr>
+        <w:t xml:space="preserve">]. В вектор состояния </w:t>
       </w:r>
       <w:proofErr w:type="gramStart"/>
       <w:r>
@@ -9685,7 +9932,28 @@
         <w:t> </w:t>
       </w:r>
       <w:r>
-        <w:t xml:space="preserve">[8] используют модель случайных блужданий (англ. </w:t>
+        <w:t>[</w:t>
+      </w:r>
+      <w:r>
+        <w:fldChar w:fldCharType="begin"/>
+      </w:r>
+      <w:r>
+        <w:instrText xml:space="preserve"> REF _Ref387829570 \h </w:instrText>
+      </w:r>
+      <w:r>
+        <w:fldChar w:fldCharType="separate"/>
+      </w:r>
+      <w:r>
+        <w:rPr>
+          <w:noProof/>
+        </w:rPr>
+        <w:t>7</w:t>
+      </w:r>
+      <w:r>
+        <w:fldChar w:fldCharType="end"/>
+      </w:r>
+      <w:r>
+        <w:t xml:space="preserve">] используют модель случайных блужданий (англ. </w:t>
       </w:r>
       <w:r>
         <w:rPr>
@@ -10407,7 +10675,21 @@
         <w:rPr>
           <w:rFonts w:eastAsiaTheme="minorEastAsia"/>
         </w:rPr>
-        <w:t xml:space="preserve"> с левым верхним углом в точке </w:t>
+        <w:t xml:space="preserve"> с левым верхним угл</w:t>
+      </w:r>
+      <w:proofErr w:type="spellStart"/>
+      <w:r>
+        <w:rPr>
+          <w:rFonts w:eastAsiaTheme="minorEastAsia"/>
+        </w:rPr>
+        <w:t>ом</w:t>
+      </w:r>
+      <w:proofErr w:type="spellEnd"/>
+      <w:r>
+        <w:rPr>
+          <w:rFonts w:eastAsiaTheme="minorEastAsia"/>
+        </w:rPr>
+        <w:t xml:space="preserve"> в точке </w:t>
       </w:r>
       <m:oMath>
         <m:r>
@@ -10920,6 +11202,7 @@
         <w:ind w:firstLine="0"/>
       </w:pPr>
       <w:r>
+        <w:lastRenderedPageBreak/>
         <w:t>г</w:t>
       </w:r>
       <w:r>
@@ -11220,7 +11503,31 @@
       </w:r>
       <w:proofErr w:type="gramEnd"/>
       <w:r>
-        <w:t xml:space="preserve"> эталонной. Для сравнения гистограмм авторы [8] применяют расстояние </w:t>
+        <w:t xml:space="preserve"> эталонной. Дл</w:t>
+      </w:r>
+      <w:r>
+        <w:t>я сравнения гистограмм авторы [</w:t>
+      </w:r>
+      <w:r>
+        <w:fldChar w:fldCharType="begin"/>
+      </w:r>
+      <w:r>
+        <w:instrText xml:space="preserve"> REF _Ref387829570 \h </w:instrText>
+      </w:r>
+      <w:r>
+        <w:fldChar w:fldCharType="separate"/>
+      </w:r>
+      <w:r>
+        <w:rPr>
+          <w:noProof/>
+        </w:rPr>
+        <w:t>7</w:t>
+      </w:r>
+      <w:r>
+        <w:fldChar w:fldCharType="end"/>
+      </w:r>
+      <w:r>
+        <w:t xml:space="preserve">] применяют расстояние </w:t>
       </w:r>
       <w:proofErr w:type="spellStart"/>
       <w:r>
@@ -12361,12 +12668,66 @@
         <w:t> </w:t>
       </w:r>
       <w:r>
-        <w:t>[8].</w:t>
+        <w:t>[</w:t>
+      </w:r>
+      <w:r>
+        <w:fldChar w:fldCharType="begin"/>
+      </w:r>
+      <w:r>
+        <w:instrText xml:space="preserve"> REF _Ref387829570 \h </w:instrText>
+      </w:r>
+      <w:r>
+        <w:fldChar w:fldCharType="separate"/>
+      </w:r>
+      <w:r>
+        <w:rPr>
+          <w:noProof/>
+        </w:rPr>
+        <w:t>7</w:t>
+      </w:r>
+      <w:r>
+        <w:fldChar w:fldCharType="end"/>
+      </w:r>
+      <w:r>
+        <w:t>].</w:t>
       </w:r>
     </w:p>
     <w:p>
       <w:r>
-        <w:t xml:space="preserve">Как уже было отмечено, алгоритм воспроизведения условной плотности является базовым алгоритмом, реализующим технологию фильтра частиц, и существует значительное количество его модификаций для адаптации фильтра частиц к условиям конкретной задачи отслеживания. Одна из таких модификаций представлена в работе [9]. Ее отличительной особенностью является обновление эталонной гистограммы в ходе отслеживания, что позволяет лучше справиться со значительными изменениями внешнего вида объекта. </w:t>
+        <w:t xml:space="preserve">Перейдем к рассмотрению алгоритмов отслеживания, построенных на базе алгоритма воспроизведения условной плотности. </w:t>
+      </w:r>
+      <w:r>
+        <w:t xml:space="preserve">Одна из </w:t>
+      </w:r>
+      <w:r>
+        <w:t>его</w:t>
+      </w:r>
+      <w:r>
+        <w:t xml:space="preserve"> мо</w:t>
+      </w:r>
+      <w:r>
+        <w:t>дификаций представлена в работе [</w:t>
+      </w:r>
+      <w:r>
+        <w:fldChar w:fldCharType="begin"/>
+      </w:r>
+      <w:r>
+        <w:instrText xml:space="preserve"> REF _Ref387829954 \h </w:instrText>
+      </w:r>
+      <w:r>
+        <w:fldChar w:fldCharType="separate"/>
+      </w:r>
+      <w:r>
+        <w:rPr>
+          <w:noProof/>
+        </w:rPr>
+        <w:t>8</w:t>
+      </w:r>
+      <w:r>
+        <w:fldChar w:fldCharType="end"/>
+      </w:r>
+      <w:r>
+        <w:t xml:space="preserve">]. Ее отличительной особенностью является обновление эталонной гистограммы в ходе отслеживания, что позволяет лучше справиться со значительными изменениями внешнего вида объекта. </w:t>
       </w:r>
       <w:proofErr w:type="gramStart"/>
       <w:r>
@@ -12376,11 +12737,7 @@
         <w:t>падение</w:t>
       </w:r>
       <w:r>
-        <w:t xml:space="preserve"> значения функции правдоподобия для оцененного </w:t>
-      </w:r>
-      <w:r>
-        <w:lastRenderedPageBreak/>
-        <w:t xml:space="preserve">состояния объекта </w:t>
+        <w:t xml:space="preserve"> значения функции правдоподобия для оцененного состояния объекта </w:t>
       </w:r>
       <m:oMath>
         <m:sSub>
@@ -12627,7 +12984,11 @@
         </m:sSub>
       </m:oMath>
       <w:r>
-        <w:t>, а затем вычислить значение функции правдоподобия согласно формуле </w:t>
+        <w:t xml:space="preserve">, а затем вычислить значение функции правдоподобия согласно </w:t>
+      </w:r>
+      <w:r>
+        <w:lastRenderedPageBreak/>
+        <w:t>формуле </w:t>
       </w:r>
       <w:r>
         <w:fldChar w:fldCharType="begin"/>
@@ -13138,10 +13499,48 @@
         </w:rPr>
         <w:t>от кадра, на котором данное состояние было получено.</w:t>
       </w:r>
+      <w:r>
+        <w:rPr>
+          <w:rFonts w:eastAsiaTheme="minorEastAsia"/>
+        </w:rPr>
+        <w:t xml:space="preserve"> </w:t>
+      </w:r>
+      <w:proofErr w:type="gramStart"/>
+      <w:r>
+        <w:rPr>
+          <w:rFonts w:eastAsiaTheme="minorEastAsia"/>
+        </w:rPr>
+        <w:t>С одной стороны, это позволяет справиться с проблемой значительного изменения внешнего вида объекта по ходу отслеживания, но с другой стороны, при потере объекта вследствие, например, его частичного или полного перекрытия, эталонная гистограмма перестанет соответствовать реальности, что сделает невозможным дальнейшее отслеживание.</w:t>
+      </w:r>
+      <w:proofErr w:type="gramEnd"/>
     </w:p>
     <w:p>
       <w:r>
-        <w:t>Другой вариант модификации алгоритма воспроизведения условной плотности предложили авторы работы [5], разработавшие алгоритм отслеживания на основе фильтра частиц с адаптацией стандартных отклонений стохастической компоненты уравнения динамики </w:t>
+        <w:t>Другой вариант модификации алгоритма воспроизведения условной плотности предлож</w:t>
+      </w:r>
+      <w:r>
+        <w:t>или авторы работы [</w:t>
+      </w:r>
+      <w:r>
+        <w:fldChar w:fldCharType="begin"/>
+      </w:r>
+      <w:r>
+        <w:instrText xml:space="preserve"> REF _Ref387829759 \h </w:instrText>
+      </w:r>
+      <w:r>
+        <w:fldChar w:fldCharType="separate"/>
+      </w:r>
+      <w:r>
+        <w:rPr>
+          <w:noProof/>
+        </w:rPr>
+        <w:t>4</w:t>
+      </w:r>
+      <w:r>
+        <w:fldChar w:fldCharType="end"/>
+      </w:r>
+      <w:r>
+        <w:t>], разработавшие алгоритм отслеживания на основе фильтра частиц с адаптацией стандартных отклонений стохастической компоненты уравнения динамики </w:t>
       </w:r>
       <w:r>
         <w:fldChar w:fldCharType="begin"/>
@@ -16279,21 +16678,62 @@
         <w:rPr>
           <w:rFonts w:eastAsiaTheme="minorEastAsia"/>
         </w:rPr>
-        <w:t>, как можно сильнее при этом снижая влияние динамическо</w:t>
+        <w:t>, как можно сильнее при этом снижая влияние динам</w:t>
       </w:r>
       <w:proofErr w:type="spellStart"/>
       <w:r>
         <w:rPr>
           <w:rFonts w:eastAsiaTheme="minorEastAsia"/>
         </w:rPr>
-        <w:t>й</w:t>
+        <w:t>ической</w:t>
       </w:r>
       <w:proofErr w:type="spellEnd"/>
       <w:r>
         <w:rPr>
           <w:rFonts w:eastAsiaTheme="minorEastAsia"/>
         </w:rPr>
-        <w:t xml:space="preserve"> части. Для этого авторы [5] предлагают задать адаптацию вектора стандартных отклонений к точности отслеживания с помощью </w:t>
+        <w:t xml:space="preserve"> части. Для этого авторы [</w:t>
+      </w:r>
+      <w:r>
+        <w:rPr>
+          <w:rFonts w:eastAsiaTheme="minorEastAsia"/>
+        </w:rPr>
+        <w:fldChar w:fldCharType="begin"/>
+      </w:r>
+      <w:r>
+        <w:rPr>
+          <w:rFonts w:eastAsiaTheme="minorEastAsia"/>
+        </w:rPr>
+        <w:instrText xml:space="preserve"> REF _Ref387829759 \h </w:instrText>
+      </w:r>
+      <w:r>
+        <w:rPr>
+          <w:rFonts w:eastAsiaTheme="minorEastAsia"/>
+        </w:rPr>
+      </w:r>
+      <w:r>
+        <w:rPr>
+          <w:rFonts w:eastAsiaTheme="minorEastAsia"/>
+        </w:rPr>
+        <w:fldChar w:fldCharType="separate"/>
+      </w:r>
+      <w:r>
+        <w:rPr>
+          <w:noProof/>
+        </w:rPr>
+        <w:t>4</w:t>
+      </w:r>
+      <w:r>
+        <w:rPr>
+          <w:rFonts w:eastAsiaTheme="minorEastAsia"/>
+        </w:rPr>
+        <w:fldChar w:fldCharType="end"/>
+      </w:r>
+      <w:r>
+        <w:rPr>
+          <w:rFonts w:eastAsiaTheme="minorEastAsia"/>
+        </w:rPr>
+        <w:t xml:space="preserve">] предлагают задать адаптацию вектора стандартных отклонений к точности отслеживания с помощью </w:t>
       </w:r>
       <w:proofErr w:type="spellStart"/>
       <w:r>
@@ -17839,21 +18279,7 @@
         <w:rPr>
           <w:rFonts w:eastAsiaTheme="minorEastAsia"/>
         </w:rPr>
-        <w:t xml:space="preserve"> — исход</w:t>
-      </w:r>
-      <w:proofErr w:type="spellStart"/>
-      <w:r>
-        <w:rPr>
-          <w:rFonts w:eastAsiaTheme="minorEastAsia"/>
-        </w:rPr>
-        <w:t>ные</w:t>
-      </w:r>
-      <w:proofErr w:type="spellEnd"/>
-      <w:r>
-        <w:rPr>
-          <w:rFonts w:eastAsiaTheme="minorEastAsia"/>
-        </w:rPr>
-        <w:t xml:space="preserve"> значения</w:t>
+        <w:t xml:space="preserve"> — исходные значения</w:t>
       </w:r>
       <w:r>
         <w:rPr>
@@ -18172,44 +18598,54 @@
       <w:bookmarkEnd w:id="21"/>
     </w:p>
     <w:p>
-      <w:pPr>
-        <w:pStyle w:val="ab"/>
-      </w:pPr>
-      <w:r>
-        <w:t>Комбинированные методы отслеживания на основе фильтра частиц</w:t>
-      </w:r>
-      <w:r>
-        <w:t xml:space="preserve"> </w:t>
+      <w:r>
+        <w:t xml:space="preserve">Данный алгоритм предназначен в основном для работы в сложных с точки зрения задачи отслеживания условиях, когда изменение размера объекта, скорости и направления его движения происходит за короткие промежутки времени, а также когда наблюдаются частые перекрытия объекта другими элементами сцены. </w:t>
       </w:r>
     </w:p>
     <w:p>
       <w:r>
-        <w:t xml:space="preserve">Из описанных выше примеров видно, что фильтр частиц является вполне </w:t>
-      </w:r>
-      <w:proofErr w:type="spellStart"/>
-      <w:r>
-        <w:t>самодостаточным</w:t>
-      </w:r>
-      <w:proofErr w:type="spellEnd"/>
-      <w:r>
-        <w:t xml:space="preserve"> и полноценным методом визуального отслеживания объектов. Но при этом он может также применяться как инструмент сопоставления найденных областей объектов в алгоритмах отслеживания на основе распознавания.  Выявленные с помощью алгоритма распознавания части изображения, представляющие целевой объект, подаются на вход фильтра частиц в качестве наблюдений. Другими словами, в качестве процесса измерения </w:t>
+        <w:t xml:space="preserve">Помимо вычисления цветовых распределений, в качестве процесса измерения могут применяться алгоритмы распознавания объекта, тогда в качестве наблюдений на вход фильтра частиц будут подаваться </w:t>
+      </w:r>
+      <w:r>
+        <w:t xml:space="preserve">области кадра, которые вероятно заняты </w:t>
+      </w:r>
+      <w:proofErr w:type="gramStart"/>
+      <w:r>
+        <w:t>отслеживаемым</w:t>
+      </w:r>
+      <w:proofErr w:type="gramEnd"/>
+      <w:r>
+        <w:t xml:space="preserve"> объектом. Пример такой реализации фильтра частиц представлен в </w:t>
+      </w:r>
+      <w:r>
+        <w:t>работе [</w:t>
+      </w:r>
+      <w:r>
+        <w:fldChar w:fldCharType="begin"/>
+      </w:r>
+      <w:r>
+        <w:instrText xml:space="preserve"> REF _Ref387829712 \h </w:instrText>
+      </w:r>
+      <w:r>
+        <w:fldChar w:fldCharType="separate"/>
+      </w:r>
+      <w:r>
+        <w:rPr>
+          <w:noProof/>
+        </w:rPr>
+        <w:t>6</w:t>
+      </w:r>
+      <w:r>
+        <w:fldChar w:fldCharType="end"/>
+      </w:r>
+      <w:r>
+        <w:t>]. Выделение</w:t>
+      </w:r>
+      <w:r>
+        <w:t xml:space="preserve"> </w:t>
       </w:r>
       <w:r>
         <w:lastRenderedPageBreak/>
-        <w:t>фильтр частиц может</w:t>
-      </w:r>
-      <w:r>
-        <w:t xml:space="preserve"> применять не только вычисление цветовые распределения, но и различные алгоритмы распознавания объекта на изображении. </w:t>
-      </w:r>
-    </w:p>
-    <w:p>
-      <w:r>
-        <w:t>В работе [7] представлен вариант такого комбинированного метода. Выделение</w:t>
-      </w:r>
-      <w:r>
-        <w:t xml:space="preserve"> </w:t>
-      </w:r>
-      <w:r>
         <w:t xml:space="preserve">областей </w:t>
       </w:r>
       <w:r>
@@ -18997,7 +19433,21 @@
         <w:rPr>
           <w:rFonts w:eastAsiaTheme="minorEastAsia"/>
         </w:rPr>
-        <w:t xml:space="preserve"> кадров не был обнаружен объект, считается, что он исчез из поля зрения камеры, и соответствующий данной области </w:t>
+        <w:t xml:space="preserve"> кадров не был обнаружен объект, счит</w:t>
+      </w:r>
+      <w:proofErr w:type="spellStart"/>
+      <w:r>
+        <w:rPr>
+          <w:rFonts w:eastAsiaTheme="minorEastAsia"/>
+        </w:rPr>
+        <w:t>ается</w:t>
+      </w:r>
+      <w:proofErr w:type="spellEnd"/>
+      <w:r>
+        <w:rPr>
+          <w:rFonts w:eastAsiaTheme="minorEastAsia"/>
+        </w:rPr>
+        <w:t xml:space="preserve">, что он исчез из поля зрения камеры, и соответствующий данной области </w:t>
       </w:r>
       <w:proofErr w:type="spellStart"/>
       <w:r>
@@ -19038,35 +19488,66 @@
         <w:rPr>
           <w:rFonts w:eastAsiaTheme="minorEastAsia"/>
         </w:rPr>
-        <w:t xml:space="preserve"> если имеется достаточный набор образцов отслеживаемых объектов для обучения классификатора. В работе [7] алгоритм применялся для отслеживания </w:t>
-      </w:r>
-      <w:proofErr w:type="gramStart"/>
-      <w:r>
-        <w:rPr>
-          <w:rFonts w:eastAsiaTheme="minorEastAsia"/>
-        </w:rPr>
-        <w:t>футбольных</w:t>
-      </w:r>
-      <w:proofErr w:type="gramEnd"/>
-      <w:r>
-        <w:rPr>
-          <w:rFonts w:eastAsiaTheme="minorEastAsia"/>
-        </w:rPr>
-        <w:t xml:space="preserve"> </w:t>
-      </w:r>
-      <w:proofErr w:type="spellStart"/>
-      <w:r>
-        <w:rPr>
-          <w:rFonts w:eastAsiaTheme="minorEastAsia"/>
-        </w:rPr>
-        <w:t>гроков</w:t>
-      </w:r>
-      <w:proofErr w:type="spellEnd"/>
-      <w:r>
-        <w:rPr>
-          <w:rFonts w:eastAsiaTheme="minorEastAsia"/>
-        </w:rPr>
-        <w:t xml:space="preserve"> во время матча. </w:t>
+        <w:t xml:space="preserve"> если имеется достаточный набор образцов отслеживаемых объектов для обучения</w:t>
+      </w:r>
+      <w:r>
+        <w:rPr>
+          <w:rFonts w:eastAsiaTheme="minorEastAsia"/>
+        </w:rPr>
+        <w:t xml:space="preserve"> классификатора. В работе [</w:t>
+      </w:r>
+      <w:r>
+        <w:rPr>
+          <w:rFonts w:eastAsiaTheme="minorEastAsia"/>
+        </w:rPr>
+        <w:fldChar w:fldCharType="begin"/>
+      </w:r>
+      <w:r>
+        <w:rPr>
+          <w:rFonts w:eastAsiaTheme="minorEastAsia"/>
+        </w:rPr>
+        <w:instrText xml:space="preserve"> REF _Ref387829712 \h </w:instrText>
+      </w:r>
+      <w:r>
+        <w:rPr>
+          <w:rFonts w:eastAsiaTheme="minorEastAsia"/>
+        </w:rPr>
+      </w:r>
+      <w:r>
+        <w:rPr>
+          <w:rFonts w:eastAsiaTheme="minorEastAsia"/>
+        </w:rPr>
+        <w:fldChar w:fldCharType="separate"/>
+      </w:r>
+      <w:r>
+        <w:rPr>
+          <w:noProof/>
+        </w:rPr>
+        <w:t>6</w:t>
+      </w:r>
+      <w:r>
+        <w:rPr>
+          <w:rFonts w:eastAsiaTheme="minorEastAsia"/>
+        </w:rPr>
+        <w:fldChar w:fldCharType="end"/>
+      </w:r>
+      <w:r>
+        <w:rPr>
+          <w:rFonts w:eastAsiaTheme="minorEastAsia"/>
+        </w:rPr>
+        <w:t xml:space="preserve">] алгоритм применялся для отслеживания футбольных </w:t>
+      </w:r>
+      <w:r>
+        <w:rPr>
+          <w:rFonts w:eastAsiaTheme="minorEastAsia"/>
+        </w:rPr>
+        <w:t>и</w:t>
+      </w:r>
+      <w:r>
+        <w:rPr>
+          <w:rFonts w:eastAsiaTheme="minorEastAsia"/>
+        </w:rPr>
+        <w:t xml:space="preserve">гроков во время матча. </w:t>
       </w:r>
     </w:p>
     <w:p>
@@ -19074,7 +19555,19 @@
         <w:rPr>
           <w:rFonts w:eastAsiaTheme="minorEastAsia"/>
         </w:rPr>
-        <w:t xml:space="preserve">Еще один алгоритм на базе фильтра частиц, применяющий </w:t>
+        <w:t xml:space="preserve">Еще один алгоритм на базе фильтра частиц, </w:t>
+      </w:r>
+      <w:r>
+        <w:rPr>
+          <w:rFonts w:eastAsiaTheme="minorEastAsia"/>
+        </w:rPr>
+        <w:t>использующий</w:t>
+      </w:r>
+      <w:r>
+        <w:rPr>
+          <w:rFonts w:eastAsiaTheme="minorEastAsia"/>
+        </w:rPr>
+        <w:t xml:space="preserve"> </w:t>
       </w:r>
       <w:r>
         <w:rPr>
@@ -19086,13 +19579,54 @@
         <w:rPr>
           <w:rFonts w:eastAsiaTheme="minorEastAsia"/>
         </w:rPr>
-        <w:t xml:space="preserve"> процесса измерения алгоритм распознавания объекта, описан в работе </w:t>
-      </w:r>
-      <w:r>
-        <w:rPr>
-          <w:rFonts w:eastAsiaTheme="minorEastAsia"/>
-        </w:rPr>
-        <w:t>[4]</w:t>
+        <w:t xml:space="preserve"> процесса измерения алгоритм распозн</w:t>
+      </w:r>
+      <w:r>
+        <w:rPr>
+          <w:rFonts w:eastAsiaTheme="minorEastAsia"/>
+        </w:rPr>
+        <w:t>авания объекта, описан в работе [</w:t>
+      </w:r>
+      <w:r>
+        <w:rPr>
+          <w:rFonts w:eastAsiaTheme="minorEastAsia"/>
+        </w:rPr>
+        <w:fldChar w:fldCharType="begin"/>
+      </w:r>
+      <w:r>
+        <w:rPr>
+          <w:rFonts w:eastAsiaTheme="minorEastAsia"/>
+        </w:rPr>
+        <w:instrText xml:space="preserve"> REF _Ref387829688 \h </w:instrText>
+      </w:r>
+      <w:r>
+        <w:rPr>
+          <w:rFonts w:eastAsiaTheme="minorEastAsia"/>
+        </w:rPr>
+      </w:r>
+      <w:r>
+        <w:rPr>
+          <w:rFonts w:eastAsiaTheme="minorEastAsia"/>
+        </w:rPr>
+        <w:fldChar w:fldCharType="separate"/>
+      </w:r>
+      <w:r>
+        <w:rPr>
+          <w:noProof/>
+        </w:rPr>
+        <w:t>3</w:t>
+      </w:r>
+      <w:r>
+        <w:rPr>
+          <w:rFonts w:eastAsiaTheme="minorEastAsia"/>
+        </w:rPr>
+        <w:fldChar w:fldCharType="end"/>
+      </w:r>
+      <w:r>
+        <w:rPr>
+          <w:rFonts w:eastAsiaTheme="minorEastAsia"/>
+        </w:rPr>
+        <w:t>]</w:t>
       </w:r>
       <w:r>
         <w:rPr>
@@ -19615,7 +20149,6 @@
     </w:p>
     <w:p>
       <w:r>
-        <w:lastRenderedPageBreak/>
         <w:t xml:space="preserve">Цвет объекта представлен двумя компонентами нормализованного </w:t>
       </w:r>
       <w:r>
@@ -20955,35 +21488,24 @@
         <w:fldChar w:fldCharType="separate"/>
       </w:r>
       <w:r>
-        <w:rPr>
-          <w:lang w:val="en-US"/>
-        </w:rPr>
         <w:t>(</w:t>
       </w:r>
       <w:r>
         <w:rPr>
           <w:noProof/>
-          <w:lang w:val="en-US"/>
         </w:rPr>
         <w:t>3</w:t>
       </w:r>
       <w:r>
-        <w:rPr>
-          <w:lang w:val="en-US"/>
-        </w:rPr>
         <w:t>.</w:t>
       </w:r>
       <w:r>
         <w:rPr>
           <w:noProof/>
-          <w:lang w:val="en-US"/>
         </w:rPr>
         <w:t>17</w:t>
       </w:r>
       <w:r>
-        <w:rPr>
-          <w:lang w:val="en-US"/>
-        </w:rPr>
         <w:t>)</w:t>
       </w:r>
       <w:r>
@@ -21604,7 +22126,54 @@
         <w:rPr>
           <w:rFonts w:eastAsiaTheme="minorEastAsia"/>
         </w:rPr>
-        <w:t>. В отличие от работы [5], здесь скорость движения объекта не является стохастической величиной, т.е. не подвержена шумовым воздействиям.</w:t>
+        <w:t>. В отличие от работы </w:t>
+      </w:r>
+      <w:r>
+        <w:rPr>
+          <w:rFonts w:eastAsiaTheme="minorEastAsia"/>
+        </w:rPr>
+        <w:t>[</w:t>
+      </w:r>
+      <w:r>
+        <w:rPr>
+          <w:rFonts w:eastAsiaTheme="minorEastAsia"/>
+        </w:rPr>
+        <w:fldChar w:fldCharType="begin"/>
+      </w:r>
+      <w:r>
+        <w:rPr>
+          <w:rFonts w:eastAsiaTheme="minorEastAsia"/>
+        </w:rPr>
+        <w:instrText xml:space="preserve"> REF _Ref387829759 \h </w:instrText>
+      </w:r>
+      <w:r>
+        <w:rPr>
+          <w:rFonts w:eastAsiaTheme="minorEastAsia"/>
+        </w:rPr>
+      </w:r>
+      <w:r>
+        <w:rPr>
+          <w:rFonts w:eastAsiaTheme="minorEastAsia"/>
+        </w:rPr>
+        <w:fldChar w:fldCharType="separate"/>
+      </w:r>
+      <w:r>
+        <w:rPr>
+          <w:noProof/>
+        </w:rPr>
+        <w:t>4</w:t>
+      </w:r>
+      <w:r>
+        <w:rPr>
+          <w:rFonts w:eastAsiaTheme="minorEastAsia"/>
+        </w:rPr>
+        <w:fldChar w:fldCharType="end"/>
+      </w:r>
+      <w:r>
+        <w:rPr>
+          <w:rFonts w:eastAsiaTheme="minorEastAsia"/>
+        </w:rPr>
+        <w:t>], здесь скорость движения объекта не является стохастической величиной, т.е. не подвержена шумовым воздействиям.</w:t>
       </w:r>
     </w:p>
     <w:p>
@@ -24205,9 +24774,6 @@
       </w:r>
       <w:bookmarkStart w:id="29" w:name="_Ref387792389"/>
       <w:r>
-        <w:rPr>
-          <w:lang w:val="en-US"/>
-        </w:rPr>
         <w:t>(</w:t>
       </w:r>
       <w:r>
@@ -24217,10 +24783,25 @@
         <w:fldChar w:fldCharType="begin"/>
       </w:r>
       <w:r>
-        <w:rPr>
-          <w:lang w:val="en-US"/>
-        </w:rPr>
-        <w:instrText xml:space="preserve"> STYLEREF 1 \s </w:instrText>
+        <w:instrText xml:space="preserve"> </w:instrText>
+      </w:r>
+      <w:r>
+        <w:rPr>
+          <w:lang w:val="en-US"/>
+        </w:rPr>
+        <w:instrText>STYLEREF</w:instrText>
+      </w:r>
+      <w:r>
+        <w:instrText xml:space="preserve"> 1 \</w:instrText>
+      </w:r>
+      <w:r>
+        <w:rPr>
+          <w:lang w:val="en-US"/>
+        </w:rPr>
+        <w:instrText>s</w:instrText>
+      </w:r>
+      <w:r>
+        <w:instrText xml:space="preserve"> </w:instrText>
       </w:r>
       <w:r>
         <w:rPr>
@@ -24231,7 +24812,6 @@
       <w:r>
         <w:rPr>
           <w:noProof/>
-          <w:lang w:val="en-US"/>
         </w:rPr>
         <w:t>3</w:t>
       </w:r>
@@ -24242,9 +24822,6 @@
         <w:fldChar w:fldCharType="end"/>
       </w:r>
       <w:r>
-        <w:rPr>
-          <w:lang w:val="en-US"/>
-        </w:rPr>
         <w:t>.</w:t>
       </w:r>
       <w:r>
@@ -24254,10 +24831,34 @@
         <w:fldChar w:fldCharType="begin"/>
       </w:r>
       <w:r>
-        <w:rPr>
-          <w:lang w:val="en-US"/>
-        </w:rPr>
-        <w:instrText xml:space="preserve"> SEQ Формула \* ARABIC \s 1 </w:instrText>
+        <w:instrText xml:space="preserve"> </w:instrText>
+      </w:r>
+      <w:r>
+        <w:rPr>
+          <w:lang w:val="en-US"/>
+        </w:rPr>
+        <w:instrText>SEQ</w:instrText>
+      </w:r>
+      <w:r>
+        <w:instrText xml:space="preserve"> Формула \* </w:instrText>
+      </w:r>
+      <w:r>
+        <w:rPr>
+          <w:lang w:val="en-US"/>
+        </w:rPr>
+        <w:instrText>ARABIC</w:instrText>
+      </w:r>
+      <w:r>
+        <w:instrText xml:space="preserve"> \</w:instrText>
+      </w:r>
+      <w:r>
+        <w:rPr>
+          <w:lang w:val="en-US"/>
+        </w:rPr>
+        <w:instrText>s</w:instrText>
+      </w:r>
+      <w:r>
+        <w:instrText xml:space="preserve"> 1 </w:instrText>
       </w:r>
       <w:r>
         <w:rPr>
@@ -24268,7 +24869,6 @@
       <w:r>
         <w:rPr>
           <w:noProof/>
-          <w:lang w:val="en-US"/>
         </w:rPr>
         <w:t>20</w:t>
       </w:r>
@@ -24279,9 +24879,6 @@
         <w:fldChar w:fldCharType="end"/>
       </w:r>
       <w:r>
-        <w:rPr>
-          <w:lang w:val="en-US"/>
-        </w:rPr>
         <w:t>)</w:t>
       </w:r>
       <w:bookmarkEnd w:id="29"/>
@@ -24319,9 +24916,6 @@
     <w:p>
       <w:pPr>
         <w:pStyle w:val="1"/>
-        <w:rPr>
-          <w:lang w:val="en-US"/>
-        </w:rPr>
       </w:pPr>
       <w:r>
         <w:lastRenderedPageBreak/>
@@ -24333,7 +24927,10 @@
         <w:t>В данной работе б</w:t>
       </w:r>
       <w:r>
-        <w:t xml:space="preserve">ыл проведен краткий обзор различных подходов к визуальному отслеживанию. Получившаяся классификация носит достаточно условный характер, поскольку на практике часто применяются методы, использующие сильные стороны каждого  подхода. </w:t>
+        <w:t xml:space="preserve">ыл проведен краткий обзор различных подходов к визуальному отслеживанию. </w:t>
+      </w:r>
+      <w:r>
+        <w:t>В зависимости от того, используются ли алгоритмы распознавания и сопоставления областей объектов на соседних кадрах раздельно или совместно, разделяют отслеживание на основе распознавания и распознавание на основе отслеживания. Второй подход предоставляет более широкие возможности, так как позволяет учитывать всю историю отслеживания, а не только результаты с предыдущего кадра.</w:t>
       </w:r>
     </w:p>
     <w:p>
@@ -24351,53 +24948,132 @@
     </w:p>
     <w:p>
       <w:r>
-        <w:t>Базовые принципы фильтра частиц реализует алгоритм воспроизведения условной плотности, на его основе разработаны различные алгоритмы отслеживания, в которых к нему применяются незначительные модификации для адаптации его под конкретную задачу</w:t>
+        <w:t xml:space="preserve">Базовые принципы фильтра частиц реализует алгоритм воспроизведения условной плотности, на его основе разработаны различные алгоритмы отслеживания, в которых к нему применяются незначительные модификации для адаптации его под конкретную задачу. </w:t>
       </w:r>
       <w:proofErr w:type="gramStart"/>
       <w:r>
-        <w:t>.</w:t>
+        <w:t>Например, обновление эталонной цветовой гистограммы объекта</w:t>
+      </w:r>
+      <w:r>
+        <w:t> </w:t>
+      </w:r>
+      <w:r>
+        <w:t>[</w:t>
+      </w:r>
+      <w:r>
+        <w:fldChar w:fldCharType="begin"/>
+      </w:r>
+      <w:r>
+        <w:instrText xml:space="preserve"> REF _Ref387829954 \h </w:instrText>
+      </w:r>
+      <w:r>
+        <w:fldChar w:fldCharType="separate"/>
+      </w:r>
+      <w:r>
+        <w:rPr>
+          <w:noProof/>
+        </w:rPr>
+        <w:t>8</w:t>
+      </w:r>
+      <w:r>
+        <w:fldChar w:fldCharType="end"/>
+      </w:r>
+      <w:r>
+        <w:t xml:space="preserve">], </w:t>
+      </w:r>
+      <w:r>
+        <w:t xml:space="preserve">позволяет </w:t>
+      </w:r>
+      <w:r>
+        <w:t>повысить точность результатов отслеживания в ситуациях, когда внешний вид объекта претерпевает значительны</w:t>
+      </w:r>
+      <w:r>
+        <w:t>е изменения в ходе отслеживания, а а</w:t>
+      </w:r>
+      <w:r>
+        <w:t>даптация стохастической компоненты уравнения динамики</w:t>
+      </w:r>
+      <w:r>
+        <w:t> [</w:t>
+      </w:r>
+      <w:r>
+        <w:fldChar w:fldCharType="begin"/>
+      </w:r>
+      <w:r>
+        <w:instrText xml:space="preserve"> REF _Ref387829759 \h </w:instrText>
+      </w:r>
+      <w:r>
+        <w:fldChar w:fldCharType="separate"/>
+      </w:r>
+      <w:r>
+        <w:rPr>
+          <w:noProof/>
+        </w:rPr>
+        <w:t>4</w:t>
+      </w:r>
+      <w:r>
+        <w:fldChar w:fldCharType="end"/>
+      </w:r>
+      <w:r>
+        <w:t xml:space="preserve">] улучшает результаты отслеживания </w:t>
+      </w:r>
+      <w:r>
+        <w:t>в случаях резких изменений размера, скорости, и направления движения объекта, а также снижает время на восстановление после потери объекта.</w:t>
       </w:r>
       <w:proofErr w:type="gramEnd"/>
       <w:r>
-        <w:t xml:space="preserve"> </w:t>
-      </w:r>
-      <w:proofErr w:type="gramStart"/>
-      <w:r>
-        <w:t>Например, обновление эталонной цветовой гистограммы объекта [</w:t>
-      </w:r>
-      <w:r>
-        <w:t>9</w:t>
-      </w:r>
-      <w:r>
-        <w:t xml:space="preserve">], </w:t>
-      </w:r>
-      <w:r>
-        <w:t xml:space="preserve">позволяет </w:t>
-      </w:r>
-      <w:r>
-        <w:t>повысить точность результатов отслеживания в ситуациях, когда внешний вид объекта претерпевает значительны</w:t>
-      </w:r>
-      <w:r>
-        <w:t>е изменения в ходе отслеживания, а а</w:t>
-      </w:r>
-      <w:r>
-        <w:t xml:space="preserve">даптация стохастической компоненты уравнения динамики [5] улучшает результаты отслеживания </w:t>
-      </w:r>
-      <w:r>
-        <w:t xml:space="preserve">в случаях резких изменений размера, скорости, и направления движения объекта, а также снижает время на восстановление после потери объекта. </w:t>
-      </w:r>
-      <w:proofErr w:type="gramEnd"/>
-      <w:r>
-        <w:t>Фильтр частиц может применяться также совместно с алгоритмами распознавания, используя их для получения наблюдений [</w:t>
-      </w:r>
-      <w:r>
-        <w:t>4</w:t>
-      </w:r>
-      <w:r>
-        <w:t>][</w:t>
-      </w:r>
-      <w:r>
-        <w:t>7</w:t>
+        <w:t xml:space="preserve"> Фильтр частиц может применяться также совместно с алгоритмами распознавания, исполь</w:t>
+      </w:r>
+      <w:r>
+        <w:t>зуя их для получения наблюдений </w:t>
+      </w:r>
+      <w:r>
+        <w:t>[</w:t>
+      </w:r>
+      <w:r>
+        <w:fldChar w:fldCharType="begin"/>
+      </w:r>
+      <w:r>
+        <w:instrText xml:space="preserve"> REF _Ref387829688 \h </w:instrText>
+      </w:r>
+      <w:r>
+        <w:fldChar w:fldCharType="separate"/>
+      </w:r>
+      <w:r>
+        <w:rPr>
+          <w:noProof/>
+        </w:rPr>
+        <w:t>3</w:t>
+      </w:r>
+      <w:r>
+        <w:fldChar w:fldCharType="end"/>
+      </w:r>
+      <w:r>
+        <w:t>]</w:t>
+      </w:r>
+      <w:r>
+        <w:t>, </w:t>
+      </w:r>
+      <w:r>
+        <w:t>[</w:t>
+      </w:r>
+      <w:r>
+        <w:fldChar w:fldCharType="begin"/>
+      </w:r>
+      <w:r>
+        <w:instrText xml:space="preserve"> REF _Ref387829712 \h </w:instrText>
+      </w:r>
+      <w:r>
+        <w:fldChar w:fldCharType="separate"/>
+      </w:r>
+      <w:r>
+        <w:rPr>
+          <w:noProof/>
+        </w:rPr>
+        <w:t>6</w:t>
+      </w:r>
+      <w:r>
+        <w:fldChar w:fldCharType="end"/>
       </w:r>
       <w:r>
         <w:t xml:space="preserve">]. </w:t>
@@ -24410,6 +25086,933 @@
       <w:r>
         <w:t xml:space="preserve">Особый интерес из рассмотренных методов представляет модификация фильтра частиц с адаптацией стохастической составляющей уравнения динамики. В дальнейшем планируется проведение более углубленного изучения данного метода, его реализация и исследование его поведения в различных условиях отслеживания. </w:t>
       </w:r>
+    </w:p>
+    <w:p>
+      <w:pPr>
+        <w:pStyle w:val="1"/>
+      </w:pPr>
+      <w:r>
+        <w:t>Список литературы</w:t>
+      </w:r>
+    </w:p>
+    <w:p>
+      <w:pPr>
+        <w:pStyle w:val="a3"/>
+        <w:rPr>
+          <w:lang w:val="en-US"/>
+        </w:rPr>
+      </w:pPr>
+      <w:fldSimple w:instr=" SEQ Источник \* ARABIC ">
+        <w:bookmarkStart w:id="30" w:name="_Ref387829079"/>
+        <w:r>
+          <w:rPr>
+            <w:noProof/>
+          </w:rPr>
+          <w:t>1</w:t>
+        </w:r>
+        <w:bookmarkEnd w:id="30"/>
+      </w:fldSimple>
+      <w:r>
+        <w:t xml:space="preserve">. </w:t>
+      </w:r>
+      <w:proofErr w:type="spellStart"/>
+      <w:r>
+        <w:t>Кустикова</w:t>
+      </w:r>
+      <w:proofErr w:type="spellEnd"/>
+      <w:r>
+        <w:t xml:space="preserve"> В. Д. Отслеживание движения и алгоритмы сопровождения ключевых точек: лекция / Нижегородский государственный университет им. Н</w:t>
+      </w:r>
+      <w:r>
+        <w:rPr>
+          <w:lang w:val="en-US"/>
+        </w:rPr>
+        <w:t>.</w:t>
+      </w:r>
+      <w:r>
+        <w:t>И</w:t>
+      </w:r>
+      <w:r>
+        <w:rPr>
+          <w:lang w:val="en-US"/>
+        </w:rPr>
+        <w:t xml:space="preserve">. </w:t>
+      </w:r>
+      <w:r>
+        <w:t>Лобачевского</w:t>
+      </w:r>
+      <w:r>
+        <w:rPr>
+          <w:lang w:val="en-US"/>
+        </w:rPr>
+        <w:t xml:space="preserve">. </w:t>
+      </w:r>
+      <w:r>
+        <w:t>Н</w:t>
+      </w:r>
+      <w:r>
+        <w:rPr>
+          <w:lang w:val="en-US"/>
+        </w:rPr>
+        <w:t xml:space="preserve">. </w:t>
+      </w:r>
+      <w:r>
+        <w:t>Новгород</w:t>
+      </w:r>
+      <w:r>
+        <w:rPr>
+          <w:lang w:val="en-US"/>
+        </w:rPr>
+        <w:t xml:space="preserve">, 2013. 34 </w:t>
+      </w:r>
+      <w:r>
+        <w:t>с</w:t>
+      </w:r>
+      <w:r>
+        <w:rPr>
+          <w:lang w:val="en-US"/>
+        </w:rPr>
+        <w:t>.</w:t>
+      </w:r>
+    </w:p>
+    <w:p>
+      <w:pPr>
+        <w:pStyle w:val="a3"/>
+        <w:rPr>
+          <w:lang w:val="en-US"/>
+        </w:rPr>
+      </w:pPr>
+      <w:r>
+        <w:rPr>
+          <w:lang w:val="en-US"/>
+        </w:rPr>
+        <w:lastRenderedPageBreak/>
+        <w:fldChar w:fldCharType="begin"/>
+      </w:r>
+      <w:r>
+        <w:rPr>
+          <w:lang w:val="en-US"/>
+        </w:rPr>
+        <w:instrText xml:space="preserve"> SEQ Источник \* ARABIC </w:instrText>
+      </w:r>
+      <w:r>
+        <w:rPr>
+          <w:lang w:val="en-US"/>
+        </w:rPr>
+        <w:fldChar w:fldCharType="separate"/>
+      </w:r>
+      <w:bookmarkStart w:id="31" w:name="_Ref387829434"/>
+      <w:r>
+        <w:rPr>
+          <w:noProof/>
+          <w:lang w:val="en-US"/>
+        </w:rPr>
+        <w:t>2</w:t>
+      </w:r>
+      <w:bookmarkEnd w:id="31"/>
+      <w:r>
+        <w:rPr>
+          <w:lang w:val="en-US"/>
+        </w:rPr>
+        <w:fldChar w:fldCharType="end"/>
+      </w:r>
+      <w:r>
+        <w:rPr>
+          <w:lang w:val="en-US"/>
+        </w:rPr>
+        <w:t xml:space="preserve">. </w:t>
+      </w:r>
+      <w:proofErr w:type="spellStart"/>
+      <w:r>
+        <w:rPr>
+          <w:lang w:val="en-US"/>
+        </w:rPr>
+        <w:t>Arulampalam</w:t>
+      </w:r>
+      <w:proofErr w:type="spellEnd"/>
+      <w:r>
+        <w:rPr>
+          <w:lang w:val="en-US"/>
+        </w:rPr>
+        <w:t xml:space="preserve"> M. S., </w:t>
+      </w:r>
+      <w:proofErr w:type="spellStart"/>
+      <w:r>
+        <w:rPr>
+          <w:lang w:val="en-US"/>
+        </w:rPr>
+        <w:t>Maskell</w:t>
+      </w:r>
+      <w:proofErr w:type="spellEnd"/>
+      <w:r>
+        <w:rPr>
+          <w:lang w:val="en-US"/>
+        </w:rPr>
+        <w:t xml:space="preserve"> S., Gordon N., Clapp T. A tutorial on particle filters for online nonlinear/non-Gaussian Bayesian tracking // IEEE Transactions on Signal Processing, 2002, vol. 50, no. 2, pp. 174-188. DOI: 10.1109/78.978374.</w:t>
+      </w:r>
+    </w:p>
+    <w:p>
+      <w:pPr>
+        <w:pStyle w:val="a3"/>
+        <w:rPr>
+          <w:lang w:val="en-US"/>
+        </w:rPr>
+      </w:pPr>
+      <w:r>
+        <w:rPr>
+          <w:lang w:val="en-US"/>
+        </w:rPr>
+        <w:fldChar w:fldCharType="begin"/>
+      </w:r>
+      <w:r>
+        <w:rPr>
+          <w:lang w:val="en-US"/>
+        </w:rPr>
+        <w:instrText xml:space="preserve"> SEQ Источник \* ARABIC </w:instrText>
+      </w:r>
+      <w:r>
+        <w:rPr>
+          <w:lang w:val="en-US"/>
+        </w:rPr>
+        <w:fldChar w:fldCharType="separate"/>
+      </w:r>
+      <w:bookmarkStart w:id="32" w:name="_Ref387829688"/>
+      <w:r>
+        <w:rPr>
+          <w:noProof/>
+          <w:lang w:val="en-US"/>
+        </w:rPr>
+        <w:t>3</w:t>
+      </w:r>
+      <w:bookmarkEnd w:id="32"/>
+      <w:r>
+        <w:rPr>
+          <w:lang w:val="en-US"/>
+        </w:rPr>
+        <w:fldChar w:fldCharType="end"/>
+      </w:r>
+      <w:r>
+        <w:rPr>
+          <w:lang w:val="en-US"/>
+        </w:rPr>
+        <w:t xml:space="preserve">. </w:t>
+      </w:r>
+      <w:proofErr w:type="spellStart"/>
+      <w:r>
+        <w:rPr>
+          <w:lang w:val="en-US"/>
+        </w:rPr>
+        <w:t>Deardena</w:t>
+      </w:r>
+      <w:proofErr w:type="spellEnd"/>
+      <w:r>
+        <w:rPr>
+          <w:lang w:val="en-US"/>
+        </w:rPr>
+        <w:t xml:space="preserve"> A., </w:t>
+      </w:r>
+      <w:proofErr w:type="spellStart"/>
+      <w:r>
+        <w:rPr>
+          <w:lang w:val="en-US"/>
+        </w:rPr>
+        <w:t>Demirisa</w:t>
+      </w:r>
+      <w:proofErr w:type="spellEnd"/>
+      <w:r>
+        <w:rPr>
+          <w:lang w:val="en-US"/>
+        </w:rPr>
+        <w:t xml:space="preserve"> Y., </w:t>
+      </w:r>
+      <w:proofErr w:type="spellStart"/>
+      <w:r>
+        <w:rPr>
+          <w:lang w:val="en-US"/>
+        </w:rPr>
+        <w:t>Graub</w:t>
+      </w:r>
+      <w:proofErr w:type="spellEnd"/>
+      <w:r>
+        <w:rPr>
+          <w:lang w:val="en-US"/>
+        </w:rPr>
+        <w:t xml:space="preserve"> O. Tracking football player movement from a single moving camera using particle filters // Proceedings of the 3rd European Conference on Visual Media Production (CVMP2006), 2006, pp. 29-37.</w:t>
+      </w:r>
+    </w:p>
+    <w:p>
+      <w:pPr>
+        <w:pStyle w:val="a3"/>
+        <w:rPr>
+          <w:lang w:val="en-US"/>
+        </w:rPr>
+      </w:pPr>
+      <w:r>
+        <w:rPr>
+          <w:lang w:val="en-US"/>
+        </w:rPr>
+        <w:fldChar w:fldCharType="begin"/>
+      </w:r>
+      <w:r>
+        <w:rPr>
+          <w:lang w:val="en-US"/>
+        </w:rPr>
+        <w:instrText xml:space="preserve"> SEQ Источник \* ARABIC </w:instrText>
+      </w:r>
+      <w:r>
+        <w:rPr>
+          <w:lang w:val="en-US"/>
+        </w:rPr>
+        <w:fldChar w:fldCharType="separate"/>
+      </w:r>
+      <w:bookmarkStart w:id="33" w:name="_Ref387829759"/>
+      <w:r>
+        <w:rPr>
+          <w:noProof/>
+          <w:lang w:val="en-US"/>
+        </w:rPr>
+        <w:t>4</w:t>
+      </w:r>
+      <w:bookmarkEnd w:id="33"/>
+      <w:r>
+        <w:rPr>
+          <w:lang w:val="en-US"/>
+        </w:rPr>
+        <w:fldChar w:fldCharType="end"/>
+      </w:r>
+      <w:r>
+        <w:rPr>
+          <w:lang w:val="en-US"/>
+        </w:rPr>
+        <w:t xml:space="preserve">. Del Bimbo A., </w:t>
+      </w:r>
+      <w:proofErr w:type="spellStart"/>
+      <w:r>
+        <w:rPr>
+          <w:lang w:val="en-US"/>
+        </w:rPr>
+        <w:t>Dini</w:t>
+      </w:r>
+      <w:proofErr w:type="spellEnd"/>
+      <w:r>
+        <w:rPr>
+          <w:lang w:val="en-US"/>
+        </w:rPr>
+        <w:t xml:space="preserve"> F. Particle filter-based visual tracking with a first order dynamic model and uncertainty adaptation // Computer Vision and Image Understanding. 2011. Vol. 115. </w:t>
+      </w:r>
+      <w:proofErr w:type="gramStart"/>
+      <w:r>
+        <w:rPr>
+          <w:lang w:val="en-US"/>
+        </w:rPr>
+        <w:t>No. 6.</w:t>
+      </w:r>
+      <w:proofErr w:type="gramEnd"/>
+      <w:r>
+        <w:rPr>
+          <w:lang w:val="en-US"/>
+        </w:rPr>
+        <w:t xml:space="preserve"> P. 771-786. DOI: 10.1016/j.cviu.2011.01.004.</w:t>
+      </w:r>
+    </w:p>
+    <w:p>
+      <w:pPr>
+        <w:pStyle w:val="a3"/>
+        <w:rPr>
+          <w:lang w:val="en-US"/>
+        </w:rPr>
+      </w:pPr>
+      <w:r>
+        <w:rPr>
+          <w:lang w:val="en-US"/>
+        </w:rPr>
+        <w:fldChar w:fldCharType="begin"/>
+      </w:r>
+      <w:r>
+        <w:rPr>
+          <w:lang w:val="en-US"/>
+        </w:rPr>
+        <w:instrText xml:space="preserve"> SEQ Источник \* ARABIC </w:instrText>
+      </w:r>
+      <w:r>
+        <w:rPr>
+          <w:lang w:val="en-US"/>
+        </w:rPr>
+        <w:fldChar w:fldCharType="separate"/>
+      </w:r>
+      <w:bookmarkStart w:id="34" w:name="_Ref387829462"/>
+      <w:r>
+        <w:rPr>
+          <w:noProof/>
+          <w:lang w:val="en-US"/>
+        </w:rPr>
+        <w:t>5</w:t>
+      </w:r>
+      <w:bookmarkEnd w:id="34"/>
+      <w:r>
+        <w:rPr>
+          <w:lang w:val="en-US"/>
+        </w:rPr>
+        <w:fldChar w:fldCharType="end"/>
+      </w:r>
+      <w:r>
+        <w:rPr>
+          <w:lang w:val="en-US"/>
+        </w:rPr>
+        <w:t xml:space="preserve">. </w:t>
+      </w:r>
+      <w:proofErr w:type="spellStart"/>
+      <w:r>
+        <w:rPr>
+          <w:lang w:val="en-US"/>
+        </w:rPr>
+        <w:t>Grabner</w:t>
+      </w:r>
+      <w:proofErr w:type="spellEnd"/>
+      <w:r>
+        <w:rPr>
+          <w:lang w:val="en-US"/>
+        </w:rPr>
+        <w:t xml:space="preserve"> H., </w:t>
+      </w:r>
+      <w:proofErr w:type="spellStart"/>
+      <w:r>
+        <w:rPr>
+          <w:lang w:val="en-US"/>
+        </w:rPr>
+        <w:t>Grabner</w:t>
+      </w:r>
+      <w:proofErr w:type="spellEnd"/>
+      <w:r>
+        <w:rPr>
+          <w:lang w:val="en-US"/>
+        </w:rPr>
+        <w:t xml:space="preserve"> M., </w:t>
+      </w:r>
+      <w:proofErr w:type="spellStart"/>
+      <w:r>
+        <w:rPr>
+          <w:lang w:val="en-US"/>
+        </w:rPr>
+        <w:t>Bischof</w:t>
+      </w:r>
+      <w:proofErr w:type="spellEnd"/>
+      <w:r>
+        <w:rPr>
+          <w:lang w:val="en-US"/>
+        </w:rPr>
+        <w:t xml:space="preserve"> H. Real-time tracking via on-line boosting // Proceedings on British Machine Vision Conference (BMVC), 2006, vol. 1, pp. 47-56.</w:t>
+      </w:r>
+    </w:p>
+    <w:p>
+      <w:pPr>
+        <w:pStyle w:val="a3"/>
+        <w:rPr>
+          <w:lang w:val="en-US"/>
+        </w:rPr>
+      </w:pPr>
+      <w:r>
+        <w:rPr>
+          <w:lang w:val="en-US"/>
+        </w:rPr>
+        <w:fldChar w:fldCharType="begin"/>
+      </w:r>
+      <w:r>
+        <w:rPr>
+          <w:lang w:val="en-US"/>
+        </w:rPr>
+        <w:instrText xml:space="preserve"> SEQ Источник \* ARABIC </w:instrText>
+      </w:r>
+      <w:r>
+        <w:rPr>
+          <w:lang w:val="en-US"/>
+        </w:rPr>
+        <w:fldChar w:fldCharType="separate"/>
+      </w:r>
+      <w:bookmarkStart w:id="35" w:name="_Ref387829712"/>
+      <w:r>
+        <w:rPr>
+          <w:noProof/>
+          <w:lang w:val="en-US"/>
+        </w:rPr>
+        <w:t>6</w:t>
+      </w:r>
+      <w:bookmarkEnd w:id="35"/>
+      <w:r>
+        <w:rPr>
+          <w:lang w:val="en-US"/>
+        </w:rPr>
+        <w:fldChar w:fldCharType="end"/>
+      </w:r>
+      <w:r>
+        <w:rPr>
+          <w:lang w:val="en-US"/>
+        </w:rPr>
+        <w:t xml:space="preserve">. </w:t>
+      </w:r>
+      <w:proofErr w:type="spellStart"/>
+      <w:r>
+        <w:rPr>
+          <w:lang w:val="en-US"/>
+        </w:rPr>
+        <w:t>Guangyu</w:t>
+      </w:r>
+      <w:proofErr w:type="spellEnd"/>
+      <w:r>
+        <w:rPr>
+          <w:lang w:val="en-US"/>
+        </w:rPr>
+        <w:t xml:space="preserve"> Z.; </w:t>
+      </w:r>
+      <w:proofErr w:type="spellStart"/>
+      <w:r>
+        <w:rPr>
+          <w:lang w:val="en-US"/>
+        </w:rPr>
+        <w:t>Changsheng</w:t>
+      </w:r>
+      <w:proofErr w:type="spellEnd"/>
+      <w:r>
+        <w:rPr>
+          <w:lang w:val="en-US"/>
+        </w:rPr>
+        <w:t xml:space="preserve"> X., </w:t>
+      </w:r>
+      <w:proofErr w:type="spellStart"/>
+      <w:r>
+        <w:rPr>
+          <w:lang w:val="en-US"/>
+        </w:rPr>
+        <w:t>Qingming</w:t>
+      </w:r>
+      <w:proofErr w:type="spellEnd"/>
+      <w:r>
+        <w:rPr>
+          <w:lang w:val="en-US"/>
+        </w:rPr>
+        <w:t xml:space="preserve"> H., </w:t>
+      </w:r>
+      <w:proofErr w:type="spellStart"/>
+      <w:r>
+        <w:rPr>
+          <w:lang w:val="en-US"/>
+        </w:rPr>
+        <w:t>Wen</w:t>
+      </w:r>
+      <w:proofErr w:type="spellEnd"/>
+      <w:r>
+        <w:rPr>
+          <w:lang w:val="en-US"/>
+        </w:rPr>
+        <w:t xml:space="preserve"> G. Automatic Multi-Player Detection and Tracking in Broadcast Sports Video using Support Vector Machine and Particle Filter // IEEE International Conference on Multimedia and Expo, 2006, pp.1629-1632. DOI: 10.1109/ICME.2006.262859.</w:t>
+      </w:r>
+    </w:p>
+    <w:p>
+      <w:pPr>
+        <w:pStyle w:val="a3"/>
+        <w:rPr>
+          <w:lang w:val="en-US"/>
+        </w:rPr>
+      </w:pPr>
+      <w:r>
+        <w:rPr>
+          <w:lang w:val="en-US"/>
+        </w:rPr>
+        <w:fldChar w:fldCharType="begin"/>
+      </w:r>
+      <w:r>
+        <w:rPr>
+          <w:lang w:val="en-US"/>
+        </w:rPr>
+        <w:instrText xml:space="preserve"> SEQ Источник \* ARABIC </w:instrText>
+      </w:r>
+      <w:r>
+        <w:rPr>
+          <w:lang w:val="en-US"/>
+        </w:rPr>
+        <w:fldChar w:fldCharType="separate"/>
+      </w:r>
+      <w:bookmarkStart w:id="36" w:name="_Ref387829570"/>
+      <w:r>
+        <w:rPr>
+          <w:noProof/>
+          <w:lang w:val="en-US"/>
+        </w:rPr>
+        <w:t>7</w:t>
+      </w:r>
+      <w:bookmarkEnd w:id="36"/>
+      <w:r>
+        <w:rPr>
+          <w:lang w:val="en-US"/>
+        </w:rPr>
+        <w:fldChar w:fldCharType="end"/>
+      </w:r>
+      <w:r>
+        <w:rPr>
+          <w:lang w:val="en-US"/>
+        </w:rPr>
+        <w:t xml:space="preserve">. </w:t>
+      </w:r>
+      <w:proofErr w:type="spellStart"/>
+      <w:r>
+        <w:rPr>
+          <w:lang w:val="en-US"/>
+        </w:rPr>
+        <w:t>J</w:t>
+      </w:r>
+      <w:r>
+        <w:rPr>
+          <w:lang w:val="en-US"/>
+        </w:rPr>
+        <w:t>award</w:t>
+      </w:r>
+      <w:proofErr w:type="spellEnd"/>
+      <w:r>
+        <w:rPr>
+          <w:lang w:val="en-US"/>
+        </w:rPr>
+        <w:t xml:space="preserve"> M., </w:t>
+      </w:r>
+      <w:proofErr w:type="spellStart"/>
+      <w:r>
+        <w:rPr>
+          <w:lang w:val="en-US"/>
+        </w:rPr>
+        <w:t>Mihaylova</w:t>
+      </w:r>
+      <w:proofErr w:type="spellEnd"/>
+      <w:r>
+        <w:rPr>
+          <w:lang w:val="en-US"/>
+        </w:rPr>
+        <w:t xml:space="preserve"> L., </w:t>
+      </w:r>
+      <w:proofErr w:type="spellStart"/>
+      <w:r>
+        <w:rPr>
+          <w:lang w:val="en-US"/>
+        </w:rPr>
+        <w:t>Canagarajah</w:t>
+      </w:r>
+      <w:proofErr w:type="spellEnd"/>
+      <w:r>
+        <w:rPr>
+          <w:lang w:val="en-US"/>
+        </w:rPr>
+        <w:t xml:space="preserve"> N., Bull D. Multiple object tracking using particle filters // Aerospace Conference. IEEE, 2006, pp. 8–. DOI: 10.1109/AERO.2006.1655926.</w:t>
+      </w:r>
+    </w:p>
+    <w:p>
+      <w:pPr>
+        <w:pStyle w:val="a3"/>
+        <w:rPr>
+          <w:lang w:val="en-US"/>
+        </w:rPr>
+      </w:pPr>
+      <w:r>
+        <w:rPr>
+          <w:lang w:val="en-US"/>
+        </w:rPr>
+        <w:fldChar w:fldCharType="begin"/>
+      </w:r>
+      <w:r>
+        <w:rPr>
+          <w:lang w:val="en-US"/>
+        </w:rPr>
+        <w:instrText xml:space="preserve"> SEQ Источник \* ARABIC </w:instrText>
+      </w:r>
+      <w:r>
+        <w:rPr>
+          <w:lang w:val="en-US"/>
+        </w:rPr>
+        <w:fldChar w:fldCharType="separate"/>
+      </w:r>
+      <w:bookmarkStart w:id="37" w:name="_Ref387829954"/>
+      <w:r>
+        <w:rPr>
+          <w:noProof/>
+          <w:lang w:val="en-US"/>
+        </w:rPr>
+        <w:t>8</w:t>
+      </w:r>
+      <w:bookmarkEnd w:id="37"/>
+      <w:r>
+        <w:rPr>
+          <w:lang w:val="en-US"/>
+        </w:rPr>
+        <w:fldChar w:fldCharType="end"/>
+      </w:r>
+      <w:r>
+        <w:rPr>
+          <w:lang w:val="en-US"/>
+        </w:rPr>
+        <w:t xml:space="preserve">. </w:t>
+      </w:r>
+      <w:proofErr w:type="spellStart"/>
+      <w:proofErr w:type="gramStart"/>
+      <w:r>
+        <w:rPr>
+          <w:lang w:val="en-US"/>
+        </w:rPr>
+        <w:t>Nummiaro</w:t>
+      </w:r>
+      <w:proofErr w:type="spellEnd"/>
+      <w:r>
+        <w:rPr>
+          <w:lang w:val="en-US"/>
+        </w:rPr>
+        <w:t xml:space="preserve"> K., </w:t>
+      </w:r>
+      <w:proofErr w:type="spellStart"/>
+      <w:r>
+        <w:rPr>
+          <w:lang w:val="en-US"/>
+        </w:rPr>
+        <w:t>Koller</w:t>
+      </w:r>
+      <w:proofErr w:type="spellEnd"/>
+      <w:r>
+        <w:rPr>
+          <w:lang w:val="en-US"/>
+        </w:rPr>
+        <w:t xml:space="preserve">-Meier E., Van </w:t>
+      </w:r>
+      <w:proofErr w:type="spellStart"/>
+      <w:r>
+        <w:rPr>
+          <w:lang w:val="en-US"/>
+        </w:rPr>
+        <w:t>Gool</w:t>
+      </w:r>
+      <w:proofErr w:type="spellEnd"/>
+      <w:r>
+        <w:rPr>
+          <w:lang w:val="en-US"/>
+        </w:rPr>
+        <w:t xml:space="preserve"> L.</w:t>
+      </w:r>
+      <w:proofErr w:type="gramEnd"/>
+      <w:r>
+        <w:rPr>
+          <w:lang w:val="en-US"/>
+        </w:rPr>
+        <w:t xml:space="preserve"> An adaptive color-based particle filter // Image and Vision Computing, 2003. vol. 21, no. 1, pp. 99–110. DOI: 10.1016/S0262-8856(02)00129-4.</w:t>
+      </w:r>
+    </w:p>
+    <w:p>
+      <w:pPr>
+        <w:pStyle w:val="a3"/>
+        <w:rPr>
+          <w:lang w:val="en-US"/>
+        </w:rPr>
+      </w:pPr>
+      <w:r>
+        <w:rPr>
+          <w:lang w:val="en-US"/>
+        </w:rPr>
+        <w:fldChar w:fldCharType="begin"/>
+      </w:r>
+      <w:r>
+        <w:rPr>
+          <w:lang w:val="en-US"/>
+        </w:rPr>
+        <w:instrText xml:space="preserve"> SEQ Источник \* ARABIC </w:instrText>
+      </w:r>
+      <w:r>
+        <w:rPr>
+          <w:lang w:val="en-US"/>
+        </w:rPr>
+        <w:fldChar w:fldCharType="separate"/>
+      </w:r>
+      <w:bookmarkStart w:id="38" w:name="_Ref387829495"/>
+      <w:r>
+        <w:rPr>
+          <w:noProof/>
+          <w:lang w:val="en-US"/>
+        </w:rPr>
+        <w:t>9</w:t>
+      </w:r>
+      <w:bookmarkEnd w:id="38"/>
+      <w:r>
+        <w:rPr>
+          <w:lang w:val="en-US"/>
+        </w:rPr>
+        <w:fldChar w:fldCharType="end"/>
+      </w:r>
+      <w:r>
+        <w:rPr>
+          <w:lang w:val="en-US"/>
+        </w:rPr>
+        <w:t xml:space="preserve">. </w:t>
+      </w:r>
+      <w:proofErr w:type="spellStart"/>
+      <w:proofErr w:type="gramStart"/>
+      <w:r>
+        <w:rPr>
+          <w:lang w:val="en-US"/>
+        </w:rPr>
+        <w:t>Rui</w:t>
+      </w:r>
+      <w:proofErr w:type="spellEnd"/>
+      <w:r>
+        <w:rPr>
+          <w:lang w:val="en-US"/>
+        </w:rPr>
+        <w:t>.</w:t>
+      </w:r>
+      <w:proofErr w:type="gramEnd"/>
+      <w:r>
+        <w:rPr>
+          <w:lang w:val="en-US"/>
+        </w:rPr>
+        <w:t xml:space="preserve"> Y., Chen Y. Better proposal distributions: object tracking using unscented particle filter // Proceedings of the 2001 IEEE Computer Society Conference on Computer Vision and Pattern Recognition, (CVPR 2001), 2001, vol. 2, pp.II-786 – II-793. DOI: 10.1109/CVPR.2001.991045.</w:t>
+      </w:r>
+    </w:p>
+    <w:p>
+      <w:pPr>
+        <w:pStyle w:val="a3"/>
+        <w:rPr>
+          <w:b/>
+          <w:bCs/>
+          <w:lang w:val="en-US"/>
+        </w:rPr>
+      </w:pPr>
+      <w:r>
+        <w:rPr>
+          <w:lang w:val="en-US"/>
+        </w:rPr>
+        <w:fldChar w:fldCharType="begin"/>
+      </w:r>
+      <w:r>
+        <w:rPr>
+          <w:lang w:val="en-US"/>
+        </w:rPr>
+        <w:instrText xml:space="preserve"> SEQ Источник \* ARABIC </w:instrText>
+      </w:r>
+      <w:r>
+        <w:rPr>
+          <w:lang w:val="en-US"/>
+        </w:rPr>
+        <w:fldChar w:fldCharType="separate"/>
+      </w:r>
+      <w:bookmarkStart w:id="39" w:name="_Ref387830370"/>
+      <w:r>
+        <w:rPr>
+          <w:noProof/>
+          <w:lang w:val="en-US"/>
+        </w:rPr>
+        <w:t>10</w:t>
+      </w:r>
+      <w:bookmarkEnd w:id="39"/>
+      <w:r>
+        <w:rPr>
+          <w:lang w:val="en-US"/>
+        </w:rPr>
+        <w:fldChar w:fldCharType="end"/>
+      </w:r>
+      <w:r>
+        <w:rPr>
+          <w:lang w:val="en-US"/>
+        </w:rPr>
+        <w:t xml:space="preserve">. </w:t>
+      </w:r>
+      <w:proofErr w:type="spellStart"/>
+      <w:r>
+        <w:rPr>
+          <w:lang w:val="en-US"/>
+        </w:rPr>
+        <w:t>Yilmaz</w:t>
+      </w:r>
+      <w:proofErr w:type="spellEnd"/>
+      <w:r>
+        <w:rPr>
+          <w:lang w:val="en-US"/>
+        </w:rPr>
+        <w:t xml:space="preserve"> A., </w:t>
+      </w:r>
+      <w:proofErr w:type="spellStart"/>
+      <w:r>
+        <w:rPr>
+          <w:lang w:val="en-US"/>
+        </w:rPr>
+        <w:t>Javed</w:t>
+      </w:r>
+      <w:proofErr w:type="spellEnd"/>
+      <w:r>
+        <w:rPr>
+          <w:lang w:val="en-US"/>
+        </w:rPr>
+        <w:t xml:space="preserve"> O., Shah M. </w:t>
+      </w:r>
+      <w:r>
+        <w:rPr>
+          <w:lang w:val="en-US"/>
+        </w:rPr>
+        <w:t>Object tracking: A survey</w:t>
+      </w:r>
+      <w:r>
+        <w:rPr>
+          <w:lang w:val="en-US"/>
+        </w:rPr>
+        <w:t xml:space="preserve"> // </w:t>
+      </w:r>
+      <w:r>
+        <w:rPr>
+          <w:shd w:val="clear" w:color="auto" w:fill="FFFFFF"/>
+          <w:lang w:val="en-US"/>
+        </w:rPr>
+        <w:t>ACM Computing Surveys (CSUR)</w:t>
+      </w:r>
+      <w:r>
+        <w:rPr>
+          <w:shd w:val="clear" w:color="auto" w:fill="FFFFFF"/>
+          <w:lang w:val="en-US"/>
+        </w:rPr>
+        <w:t>, 2006</w:t>
+      </w:r>
+      <w:r>
+        <w:rPr>
+          <w:shd w:val="clear" w:color="auto" w:fill="FFFFFF"/>
+          <w:lang w:val="en-US"/>
+        </w:rPr>
+        <w:t>, vol. </w:t>
+      </w:r>
+      <w:r>
+        <w:rPr>
+          <w:shd w:val="clear" w:color="auto" w:fill="FFFFFF"/>
+          <w:lang w:val="en-US"/>
+        </w:rPr>
+        <w:t>38, no. </w:t>
+      </w:r>
+      <w:r>
+        <w:rPr>
+          <w:shd w:val="clear" w:color="auto" w:fill="FFFFFF"/>
+          <w:lang w:val="en-US"/>
+        </w:rPr>
+        <w:t xml:space="preserve">4. DOI: </w:t>
+      </w:r>
+      <w:r>
+        <w:rPr>
+          <w:shd w:val="clear" w:color="auto" w:fill="FFFFFF"/>
+          <w:lang w:val="en-US"/>
+        </w:rPr>
+        <w:t>10.1145/1177352.1177355</w:t>
+      </w:r>
+      <w:r>
+        <w:rPr>
+          <w:shd w:val="clear" w:color="auto" w:fill="FFFFFF"/>
+          <w:lang w:val="en-US"/>
+        </w:rPr>
+        <w:t>.</w:t>
+      </w:r>
+    </w:p>
+    <w:p>
+      <w:pPr>
+        <w:pStyle w:val="a3"/>
+        <w:rPr>
+          <w:lang w:val="en-US"/>
+        </w:rPr>
+      </w:pPr>
     </w:p>
     <w:sectPr>
       <w:pgSz w:w="11906" w:h="16838"/>
@@ -24858,6 +26461,95 @@
       </w:pPr>
     </w:lvl>
   </w:abstractNum>
+  <w:abstractNum w:abstractNumId="3">
+    <w:nsid w:val="5C83458C"/>
+    <w:multiLevelType w:val="hybridMultilevel"/>
+    <w:tmpl w:val="E0A25C22"/>
+    <w:lvl w:ilvl="0" w:tplc="C786F836">
+      <w:start w:val="1"/>
+      <w:numFmt w:val="decimal"/>
+      <w:lvlText w:val="%1."/>
+      <w:lvlJc w:val="left"/>
+      <w:pPr>
+        <w:ind w:left="1211" w:hanging="360"/>
+      </w:pPr>
+      <w:rPr>
+        <w:rFonts w:hint="default"/>
+      </w:rPr>
+    </w:lvl>
+    <w:lvl w:ilvl="1" w:tplc="04190019" w:tentative="1">
+      <w:start w:val="1"/>
+      <w:numFmt w:val="lowerLetter"/>
+      <w:lvlText w:val="%2."/>
+      <w:lvlJc w:val="left"/>
+      <w:pPr>
+        <w:ind w:left="1931" w:hanging="360"/>
+      </w:pPr>
+    </w:lvl>
+    <w:lvl w:ilvl="2" w:tplc="0419001B" w:tentative="1">
+      <w:start w:val="1"/>
+      <w:numFmt w:val="lowerRoman"/>
+      <w:lvlText w:val="%3."/>
+      <w:lvlJc w:val="right"/>
+      <w:pPr>
+        <w:ind w:left="2651" w:hanging="180"/>
+      </w:pPr>
+    </w:lvl>
+    <w:lvl w:ilvl="3" w:tplc="0419000F" w:tentative="1">
+      <w:start w:val="1"/>
+      <w:numFmt w:val="decimal"/>
+      <w:lvlText w:val="%4."/>
+      <w:lvlJc w:val="left"/>
+      <w:pPr>
+        <w:ind w:left="3371" w:hanging="360"/>
+      </w:pPr>
+    </w:lvl>
+    <w:lvl w:ilvl="4" w:tplc="04190019" w:tentative="1">
+      <w:start w:val="1"/>
+      <w:numFmt w:val="lowerLetter"/>
+      <w:lvlText w:val="%5."/>
+      <w:lvlJc w:val="left"/>
+      <w:pPr>
+        <w:ind w:left="4091" w:hanging="360"/>
+      </w:pPr>
+    </w:lvl>
+    <w:lvl w:ilvl="5" w:tplc="0419001B" w:tentative="1">
+      <w:start w:val="1"/>
+      <w:numFmt w:val="lowerRoman"/>
+      <w:lvlText w:val="%6."/>
+      <w:lvlJc w:val="right"/>
+      <w:pPr>
+        <w:ind w:left="4811" w:hanging="180"/>
+      </w:pPr>
+    </w:lvl>
+    <w:lvl w:ilvl="6" w:tplc="0419000F" w:tentative="1">
+      <w:start w:val="1"/>
+      <w:numFmt w:val="decimal"/>
+      <w:lvlText w:val="%7."/>
+      <w:lvlJc w:val="left"/>
+      <w:pPr>
+        <w:ind w:left="5531" w:hanging="360"/>
+      </w:pPr>
+    </w:lvl>
+    <w:lvl w:ilvl="7" w:tplc="04190019" w:tentative="1">
+      <w:start w:val="1"/>
+      <w:numFmt w:val="lowerLetter"/>
+      <w:lvlText w:val="%8."/>
+      <w:lvlJc w:val="left"/>
+      <w:pPr>
+        <w:ind w:left="6251" w:hanging="360"/>
+      </w:pPr>
+    </w:lvl>
+    <w:lvl w:ilvl="8" w:tplc="0419001B" w:tentative="1">
+      <w:start w:val="1"/>
+      <w:numFmt w:val="lowerRoman"/>
+      <w:lvlText w:val="%9."/>
+      <w:lvlJc w:val="right"/>
+      <w:pPr>
+        <w:ind w:left="6971" w:hanging="180"/>
+      </w:pPr>
+    </w:lvl>
+  </w:abstractNum>
   <w:num w:numId="1">
     <w:abstractNumId w:val="0"/>
   </w:num>
@@ -24866,6 +26558,9 @@
   </w:num>
   <w:num w:numId="3">
     <w:abstractNumId w:val="1"/>
+  </w:num>
+  <w:num w:numId="4">
+    <w:abstractNumId w:val="3"/>
   </w:num>
 </w:numbering>
 </file>
@@ -25113,9 +26808,9 @@
     <w:basedOn w:val="a"/>
     <w:uiPriority w:val="34"/>
     <w:qFormat/>
-    <w:rsid w:val="005966BF"/>
+    <w:rsid w:val="00A03CF2"/>
     <w:pPr>
-      <w:ind w:left="720"/>
+      <w:ind w:left="567"/>
     </w:pPr>
   </w:style>
   <w:style w:type="paragraph" w:styleId="a4">
@@ -25607,35 +27302,32 @@
 <file path=customXml/item1.xml><?xml version="1.0" encoding="utf-8"?>
 <b:Sources xmlns:b="http://schemas.openxmlformats.org/officeDocument/2006/bibliography" xmlns="http://schemas.openxmlformats.org/officeDocument/2006/bibliography" SelectedStyle="\APA.XSL" StyleName="APA Fifth Edition">
   <b:Source>
-    <b:Tag>Alb11</b:Tag>
-    <b:SourceType>ArticleInAPeriodical</b:SourceType>
-    <b:Guid>{258220CA-FD44-4802-AB7B-B889333DC1E1}</b:Guid>
-    <b:LCID>1033</b:LCID>
+    <b:Tag>Кус13</b:Tag>
+    <b:SourceType>Misc</b:SourceType>
+    <b:Guid>{C74981CF-7023-4891-A197-C9175544C21D}</b:Guid>
+    <b:LCID>0</b:LCID>
     <b:Author>
       <b:Author>
         <b:NameList>
           <b:Person>
-            <b:Last>Alberto Del Bimbo</b:Last>
-            <b:First>Fabrizio</b:First>
-            <b:Middle>Dini</b:Middle>
+            <b:Last>Д.</b:Last>
+            <b:First>Кустикова</b:First>
+            <b:Middle>В.</b:Middle>
           </b:Person>
         </b:NameList>
       </b:Author>
     </b:Author>
-    <b:Title>Particle filter-based visual tracking with a first order dynamic model and uncertainty adaptation</b:Title>
-    <b:Year>2011</b:Year>
-    <b:Pages>771-786</b:Pages>
-    <b:PeriodicalTitle>Computer Vision and Image Understanding</b:PeriodicalTitle>
-    <b:Month>June</b:Month>
-    <b:Volume>115</b:Volume>
-    <b:Issue>6</b:Issue>
+    <b:Title>Отслеживание движения и алгоритмы сопровождения ключевых точек</b:Title>
+    <b:Year>2013</b:Year>
+    <b:City>Н. Новгород</b:City>
+    <b:Pages>34</b:Pages>
     <b:RefOrder>1</b:RefOrder>
   </b:Source>
 </b:Sources>
 </file>
 
 <file path=customXml/itemProps1.xml><?xml version="1.0" encoding="utf-8"?>
-<ds:datastoreItem xmlns:ds="http://schemas.openxmlformats.org/officeDocument/2006/customXml" ds:itemID="{573D5B96-A315-43D5-8769-AB0908BE9530}">
+<ds:datastoreItem xmlns:ds="http://schemas.openxmlformats.org/officeDocument/2006/customXml" ds:itemID="{9726BD0C-C398-4469-B265-BC527856ED96}">
   <ds:schemaRefs>
     <ds:schemaRef ds:uri="http://schemas.openxmlformats.org/officeDocument/2006/bibliography"/>
   </ds:schemaRefs>

</xml_diff>